<commit_message>
create gauge + documentation
</commit_message>
<xml_diff>
--- a/docs/MARTTOM-RAPPORT-DE-PROJET.docx
+++ b/docs/MARTTOM-RAPPORT-DE-PROJET.docx
@@ -37,7 +37,6 @@
           <w:tab w:val="left" w:leader="underscore" w:pos="5280"/>
         </w:tabs>
       </w:pPr>
-      <w:proofErr w:type="gramStart"/>
       <w:r>
         <w:rPr>
           <w:rFonts w:asciiTheme="minorHAnsi" w:hAnsiTheme="minorHAnsi" w:cstheme="minorHAnsi"/>
@@ -46,9 +45,8 @@
           <w:sz w:val="48"/>
           <w:szCs w:val="48"/>
         </w:rPr>
-        <w:t>Une nouveau concept</w:t>
+        <w:t>Un nouveau concept de P</w:t>
       </w:r>
-      <w:proofErr w:type="gramEnd"/>
       <w:r>
         <w:rPr>
           <w:rFonts w:asciiTheme="minorHAnsi" w:hAnsiTheme="minorHAnsi" w:cstheme="minorHAnsi"/>
@@ -57,20 +55,8 @@
           <w:sz w:val="48"/>
           <w:szCs w:val="48"/>
         </w:rPr>
-        <w:t xml:space="preserve"> de </w:t>
+        <w:t>ong</w:t>
       </w:r>
-      <w:proofErr w:type="spellStart"/>
-      <w:r>
-        <w:rPr>
-          <w:rFonts w:asciiTheme="minorHAnsi" w:hAnsiTheme="minorHAnsi" w:cstheme="minorHAnsi"/>
-          <w:b/>
-          <w:color w:val="999999"/>
-          <w:sz w:val="48"/>
-          <w:szCs w:val="48"/>
-        </w:rPr>
-        <w:t>pong</w:t>
-      </w:r>
-      <w:proofErr w:type="spellEnd"/>
     </w:p>
     <w:p>
       <w:pPr>
@@ -234,7 +220,7 @@
                               <w:rPr>
                                 <w:noProof/>
                               </w:rPr>
-                              <w:t>16.12.2019</w:t>
+                              <w:t>17.12.2019</w:t>
                             </w:r>
                             <w:r>
                               <w:rPr>
@@ -353,7 +339,7 @@
                         <w:rPr>
                           <w:noProof/>
                         </w:rPr>
-                        <w:t>16.12.2019</w:t>
+                        <w:t>17.12.2019</w:t>
                       </w:r>
                       <w:r>
                         <w:rPr>
@@ -398,7 +384,7 @@
         <w:jc w:val="center"/>
       </w:pPr>
       <w:bookmarkStart w:id="0" w:name="_Toc408825898"/>
-      <w:bookmarkStart w:id="1" w:name="_Toc27397159"/>
+      <w:bookmarkStart w:id="1" w:name="_Toc27470416"/>
       <w:r>
         <w:lastRenderedPageBreak/>
         <w:t>Table des matières</w:t>
@@ -425,6 +411,7 @@
         <w:rPr>
           <w:b/>
           <w:bCs/>
+          <w:sz w:val="22"/>
         </w:rPr>
       </w:sdtEndPr>
       <w:sdtContent>
@@ -473,7 +460,7 @@
             </w:rPr>
             <w:fldChar w:fldCharType="separate"/>
           </w:r>
-          <w:hyperlink w:anchor="_Toc27397159" w:history="1">
+          <w:hyperlink w:anchor="_Toc27470416" w:history="1">
             <w:r>
               <w:rPr>
                 <w:rStyle w:val="Lienhypertexte"/>
@@ -500,7 +487,7 @@
                 <w:noProof/>
                 <w:webHidden/>
               </w:rPr>
-              <w:instrText xml:space="preserve"> PAGEREF _Toc27397159 \h </w:instrText>
+              <w:instrText xml:space="preserve"> PAGEREF _Toc27470416 \h </w:instrText>
             </w:r>
             <w:r>
               <w:rPr>
@@ -549,7 +536,7 @@
               <w:szCs w:val="22"/>
             </w:rPr>
           </w:pPr>
-          <w:hyperlink w:anchor="_Toc27397160" w:history="1">
+          <w:hyperlink w:anchor="_Toc27470417" w:history="1">
             <w:r>
               <w:rPr>
                 <w:rStyle w:val="Lienhypertexte"/>
@@ -596,7 +583,7 @@
                 <w:noProof/>
                 <w:webHidden/>
               </w:rPr>
-              <w:instrText xml:space="preserve"> PAGEREF _Toc27397160 \h </w:instrText>
+              <w:instrText xml:space="preserve"> PAGEREF _Toc27470417 \h </w:instrText>
             </w:r>
             <w:r>
               <w:rPr>
@@ -645,7 +632,7 @@
               <w:szCs w:val="22"/>
             </w:rPr>
           </w:pPr>
-          <w:hyperlink w:anchor="_Toc27397161" w:history="1">
+          <w:hyperlink w:anchor="_Toc27470418" w:history="1">
             <w:r>
               <w:rPr>
                 <w:rStyle w:val="Lienhypertexte"/>
@@ -692,7 +679,7 @@
                 <w:noProof/>
                 <w:webHidden/>
               </w:rPr>
-              <w:instrText xml:space="preserve"> PAGEREF _Toc27397161 \h </w:instrText>
+              <w:instrText xml:space="preserve"> PAGEREF _Toc27470418 \h </w:instrText>
             </w:r>
             <w:r>
               <w:rPr>
@@ -741,7 +728,7 @@
               <w:szCs w:val="22"/>
             </w:rPr>
           </w:pPr>
-          <w:hyperlink w:anchor="_Toc27397162" w:history="1">
+          <w:hyperlink w:anchor="_Toc27470419" w:history="1">
             <w:r>
               <w:rPr>
                 <w:rStyle w:val="Lienhypertexte"/>
@@ -788,7 +775,713 @@
                 <w:noProof/>
                 <w:webHidden/>
               </w:rPr>
-              <w:instrText xml:space="preserve"> PAGEREF _Toc27397162 \h </w:instrText>
+              <w:instrText xml:space="preserve"> PAGEREF _Toc27470419 \h </w:instrText>
+            </w:r>
+            <w:r>
+              <w:rPr>
+                <w:noProof/>
+                <w:webHidden/>
+              </w:rPr>
+            </w:r>
+            <w:r>
+              <w:rPr>
+                <w:noProof/>
+                <w:webHidden/>
+              </w:rPr>
+              <w:fldChar w:fldCharType="separate"/>
+            </w:r>
+            <w:r>
+              <w:rPr>
+                <w:noProof/>
+                <w:webHidden/>
+              </w:rPr>
+              <w:t>3</w:t>
+            </w:r>
+            <w:r>
+              <w:rPr>
+                <w:noProof/>
+                <w:webHidden/>
+              </w:rPr>
+              <w:fldChar w:fldCharType="end"/>
+            </w:r>
+          </w:hyperlink>
+        </w:p>
+        <w:p>
+          <w:pPr>
+            <w:pStyle w:val="TM2"/>
+            <w:tabs>
+              <w:tab w:val="left" w:pos="800"/>
+              <w:tab w:val="right" w:leader="dot" w:pos="9628"/>
+            </w:tabs>
+            <w:rPr>
+              <w:rFonts w:eastAsiaTheme="minorEastAsia" w:cstheme="minorBidi"/>
+              <w:b w:val="0"/>
+              <w:bCs w:val="0"/>
+              <w:noProof/>
+            </w:rPr>
+          </w:pPr>
+          <w:hyperlink w:anchor="_Toc27470420" w:history="1">
+            <w:r>
+              <w:rPr>
+                <w:rStyle w:val="Lienhypertexte"/>
+                <w:noProof/>
+              </w:rPr>
+              <w:t>3.1</w:t>
+            </w:r>
+            <w:r>
+              <w:rPr>
+                <w:rFonts w:eastAsiaTheme="minorEastAsia" w:cstheme="minorBidi"/>
+                <w:b w:val="0"/>
+                <w:bCs w:val="0"/>
+                <w:noProof/>
+              </w:rPr>
+              <w:tab/>
+            </w:r>
+            <w:r>
+              <w:rPr>
+                <w:rStyle w:val="Lienhypertexte"/>
+                <w:noProof/>
+              </w:rPr>
+              <w:t>Etapes de réalisation</w:t>
+            </w:r>
+            <w:r>
+              <w:rPr>
+                <w:noProof/>
+                <w:webHidden/>
+              </w:rPr>
+              <w:tab/>
+            </w:r>
+            <w:r>
+              <w:rPr>
+                <w:noProof/>
+                <w:webHidden/>
+              </w:rPr>
+              <w:fldChar w:fldCharType="begin"/>
+            </w:r>
+            <w:r>
+              <w:rPr>
+                <w:noProof/>
+                <w:webHidden/>
+              </w:rPr>
+              <w:instrText xml:space="preserve"> PAGEREF _Toc27470420 \h </w:instrText>
+            </w:r>
+            <w:r>
+              <w:rPr>
+                <w:noProof/>
+                <w:webHidden/>
+              </w:rPr>
+            </w:r>
+            <w:r>
+              <w:rPr>
+                <w:noProof/>
+                <w:webHidden/>
+              </w:rPr>
+              <w:fldChar w:fldCharType="separate"/>
+            </w:r>
+            <w:r>
+              <w:rPr>
+                <w:noProof/>
+                <w:webHidden/>
+              </w:rPr>
+              <w:t>3</w:t>
+            </w:r>
+            <w:r>
+              <w:rPr>
+                <w:noProof/>
+                <w:webHidden/>
+              </w:rPr>
+              <w:fldChar w:fldCharType="end"/>
+            </w:r>
+          </w:hyperlink>
+        </w:p>
+        <w:p>
+          <w:pPr>
+            <w:pStyle w:val="TM3"/>
+            <w:tabs>
+              <w:tab w:val="left" w:pos="1200"/>
+              <w:tab w:val="right" w:leader="dot" w:pos="9628"/>
+            </w:tabs>
+            <w:rPr>
+              <w:rFonts w:eastAsiaTheme="minorEastAsia" w:cstheme="minorBidi"/>
+              <w:noProof/>
+              <w:szCs w:val="22"/>
+            </w:rPr>
+          </w:pPr>
+          <w:hyperlink w:anchor="_Toc27470421" w:history="1">
+            <w:r>
+              <w:rPr>
+                <w:rStyle w:val="Lienhypertexte"/>
+                <w:noProof/>
+              </w:rPr>
+              <w:t>3.1.1</w:t>
+            </w:r>
+            <w:r>
+              <w:rPr>
+                <w:rFonts w:eastAsiaTheme="minorEastAsia" w:cstheme="minorBidi"/>
+                <w:noProof/>
+                <w:szCs w:val="22"/>
+              </w:rPr>
+              <w:tab/>
+            </w:r>
+            <w:r>
+              <w:rPr>
+                <w:rStyle w:val="Lienhypertexte"/>
+                <w:noProof/>
+              </w:rPr>
+              <w:t>Création de la scène</w:t>
+            </w:r>
+            <w:r>
+              <w:rPr>
+                <w:noProof/>
+                <w:webHidden/>
+              </w:rPr>
+              <w:tab/>
+            </w:r>
+            <w:r>
+              <w:rPr>
+                <w:noProof/>
+                <w:webHidden/>
+              </w:rPr>
+              <w:fldChar w:fldCharType="begin"/>
+            </w:r>
+            <w:r>
+              <w:rPr>
+                <w:noProof/>
+                <w:webHidden/>
+              </w:rPr>
+              <w:instrText xml:space="preserve"> PAGEREF _Toc27470421 \h </w:instrText>
+            </w:r>
+            <w:r>
+              <w:rPr>
+                <w:noProof/>
+                <w:webHidden/>
+              </w:rPr>
+            </w:r>
+            <w:r>
+              <w:rPr>
+                <w:noProof/>
+                <w:webHidden/>
+              </w:rPr>
+              <w:fldChar w:fldCharType="separate"/>
+            </w:r>
+            <w:r>
+              <w:rPr>
+                <w:noProof/>
+                <w:webHidden/>
+              </w:rPr>
+              <w:t>3</w:t>
+            </w:r>
+            <w:r>
+              <w:rPr>
+                <w:noProof/>
+                <w:webHidden/>
+              </w:rPr>
+              <w:fldChar w:fldCharType="end"/>
+            </w:r>
+          </w:hyperlink>
+        </w:p>
+        <w:p>
+          <w:pPr>
+            <w:pStyle w:val="TM3"/>
+            <w:tabs>
+              <w:tab w:val="left" w:pos="1200"/>
+              <w:tab w:val="right" w:leader="dot" w:pos="9628"/>
+            </w:tabs>
+            <w:rPr>
+              <w:rFonts w:eastAsiaTheme="minorEastAsia" w:cstheme="minorBidi"/>
+              <w:noProof/>
+              <w:szCs w:val="22"/>
+            </w:rPr>
+          </w:pPr>
+          <w:hyperlink w:anchor="_Toc27470422" w:history="1">
+            <w:r>
+              <w:rPr>
+                <w:rStyle w:val="Lienhypertexte"/>
+                <w:noProof/>
+              </w:rPr>
+              <w:t>3.1.2</w:t>
+            </w:r>
+            <w:r>
+              <w:rPr>
+                <w:rFonts w:eastAsiaTheme="minorEastAsia" w:cstheme="minorBidi"/>
+                <w:noProof/>
+                <w:szCs w:val="22"/>
+              </w:rPr>
+              <w:tab/>
+            </w:r>
+            <w:r>
+              <w:rPr>
+                <w:rStyle w:val="Lienhypertexte"/>
+                <w:noProof/>
+              </w:rPr>
+              <w:t>Création de la balle</w:t>
+            </w:r>
+            <w:r>
+              <w:rPr>
+                <w:noProof/>
+                <w:webHidden/>
+              </w:rPr>
+              <w:tab/>
+            </w:r>
+            <w:r>
+              <w:rPr>
+                <w:noProof/>
+                <w:webHidden/>
+              </w:rPr>
+              <w:fldChar w:fldCharType="begin"/>
+            </w:r>
+            <w:r>
+              <w:rPr>
+                <w:noProof/>
+                <w:webHidden/>
+              </w:rPr>
+              <w:instrText xml:space="preserve"> PAGEREF _Toc27470422 \h </w:instrText>
+            </w:r>
+            <w:r>
+              <w:rPr>
+                <w:noProof/>
+                <w:webHidden/>
+              </w:rPr>
+            </w:r>
+            <w:r>
+              <w:rPr>
+                <w:noProof/>
+                <w:webHidden/>
+              </w:rPr>
+              <w:fldChar w:fldCharType="separate"/>
+            </w:r>
+            <w:r>
+              <w:rPr>
+                <w:noProof/>
+                <w:webHidden/>
+              </w:rPr>
+              <w:t>3</w:t>
+            </w:r>
+            <w:r>
+              <w:rPr>
+                <w:noProof/>
+                <w:webHidden/>
+              </w:rPr>
+              <w:fldChar w:fldCharType="end"/>
+            </w:r>
+          </w:hyperlink>
+        </w:p>
+        <w:p>
+          <w:pPr>
+            <w:pStyle w:val="TM3"/>
+            <w:tabs>
+              <w:tab w:val="left" w:pos="1200"/>
+              <w:tab w:val="right" w:leader="dot" w:pos="9628"/>
+            </w:tabs>
+            <w:rPr>
+              <w:rFonts w:eastAsiaTheme="minorEastAsia" w:cstheme="minorBidi"/>
+              <w:noProof/>
+              <w:szCs w:val="22"/>
+            </w:rPr>
+          </w:pPr>
+          <w:hyperlink w:anchor="_Toc27470423" w:history="1">
+            <w:r>
+              <w:rPr>
+                <w:rStyle w:val="Lienhypertexte"/>
+                <w:noProof/>
+              </w:rPr>
+              <w:t>3.1.3</w:t>
+            </w:r>
+            <w:r>
+              <w:rPr>
+                <w:rFonts w:eastAsiaTheme="minorEastAsia" w:cstheme="minorBidi"/>
+                <w:noProof/>
+                <w:szCs w:val="22"/>
+              </w:rPr>
+              <w:tab/>
+            </w:r>
+            <w:r>
+              <w:rPr>
+                <w:rStyle w:val="Lienhypertexte"/>
+                <w:noProof/>
+              </w:rPr>
+              <w:t xml:space="preserve">Création des </w:t>
+            </w:r>
+            <w:r>
+              <w:rPr>
+                <w:rStyle w:val="Lienhypertexte"/>
+                <w:noProof/>
+              </w:rPr>
+              <w:t>r</w:t>
+            </w:r>
+            <w:r>
+              <w:rPr>
+                <w:rStyle w:val="Lienhypertexte"/>
+                <w:noProof/>
+              </w:rPr>
+              <w:t>aquettes</w:t>
+            </w:r>
+            <w:r>
+              <w:rPr>
+                <w:noProof/>
+                <w:webHidden/>
+              </w:rPr>
+              <w:tab/>
+            </w:r>
+            <w:r>
+              <w:rPr>
+                <w:noProof/>
+                <w:webHidden/>
+              </w:rPr>
+              <w:fldChar w:fldCharType="begin"/>
+            </w:r>
+            <w:r>
+              <w:rPr>
+                <w:noProof/>
+                <w:webHidden/>
+              </w:rPr>
+              <w:instrText xml:space="preserve"> PAGEREF _Toc27470423 \h </w:instrText>
+            </w:r>
+            <w:r>
+              <w:rPr>
+                <w:noProof/>
+                <w:webHidden/>
+              </w:rPr>
+            </w:r>
+            <w:r>
+              <w:rPr>
+                <w:noProof/>
+                <w:webHidden/>
+              </w:rPr>
+              <w:fldChar w:fldCharType="separate"/>
+            </w:r>
+            <w:r>
+              <w:rPr>
+                <w:noProof/>
+                <w:webHidden/>
+              </w:rPr>
+              <w:t>3</w:t>
+            </w:r>
+            <w:r>
+              <w:rPr>
+                <w:noProof/>
+                <w:webHidden/>
+              </w:rPr>
+              <w:fldChar w:fldCharType="end"/>
+            </w:r>
+          </w:hyperlink>
+        </w:p>
+        <w:p>
+          <w:pPr>
+            <w:pStyle w:val="TM3"/>
+            <w:tabs>
+              <w:tab w:val="left" w:pos="1200"/>
+              <w:tab w:val="right" w:leader="dot" w:pos="9628"/>
+            </w:tabs>
+            <w:rPr>
+              <w:rFonts w:eastAsiaTheme="minorEastAsia" w:cstheme="minorBidi"/>
+              <w:noProof/>
+              <w:szCs w:val="22"/>
+            </w:rPr>
+          </w:pPr>
+          <w:hyperlink w:anchor="_Toc27470424" w:history="1">
+            <w:r>
+              <w:rPr>
+                <w:rStyle w:val="Lienhypertexte"/>
+                <w:noProof/>
+              </w:rPr>
+              <w:t>3.1.4</w:t>
+            </w:r>
+            <w:r>
+              <w:rPr>
+                <w:rFonts w:eastAsiaTheme="minorEastAsia" w:cstheme="minorBidi"/>
+                <w:noProof/>
+                <w:szCs w:val="22"/>
+              </w:rPr>
+              <w:tab/>
+            </w:r>
+            <w:r>
+              <w:rPr>
+                <w:rStyle w:val="Lienhypertexte"/>
+                <w:noProof/>
+              </w:rPr>
+              <w:t>Création des jauges de superpouvoir</w:t>
+            </w:r>
+            <w:r>
+              <w:rPr>
+                <w:noProof/>
+                <w:webHidden/>
+              </w:rPr>
+              <w:tab/>
+            </w:r>
+            <w:r>
+              <w:rPr>
+                <w:noProof/>
+                <w:webHidden/>
+              </w:rPr>
+              <w:fldChar w:fldCharType="begin"/>
+            </w:r>
+            <w:r>
+              <w:rPr>
+                <w:noProof/>
+                <w:webHidden/>
+              </w:rPr>
+              <w:instrText xml:space="preserve"> PAGEREF _Toc27470424 \h </w:instrText>
+            </w:r>
+            <w:r>
+              <w:rPr>
+                <w:noProof/>
+                <w:webHidden/>
+              </w:rPr>
+            </w:r>
+            <w:r>
+              <w:rPr>
+                <w:noProof/>
+                <w:webHidden/>
+              </w:rPr>
+              <w:fldChar w:fldCharType="separate"/>
+            </w:r>
+            <w:r>
+              <w:rPr>
+                <w:noProof/>
+                <w:webHidden/>
+              </w:rPr>
+              <w:t>3</w:t>
+            </w:r>
+            <w:r>
+              <w:rPr>
+                <w:noProof/>
+                <w:webHidden/>
+              </w:rPr>
+              <w:fldChar w:fldCharType="end"/>
+            </w:r>
+          </w:hyperlink>
+        </w:p>
+        <w:p>
+          <w:pPr>
+            <w:pStyle w:val="TM2"/>
+            <w:tabs>
+              <w:tab w:val="left" w:pos="800"/>
+              <w:tab w:val="right" w:leader="dot" w:pos="9628"/>
+            </w:tabs>
+            <w:rPr>
+              <w:rFonts w:eastAsiaTheme="minorEastAsia" w:cstheme="minorBidi"/>
+              <w:b w:val="0"/>
+              <w:bCs w:val="0"/>
+              <w:noProof/>
+            </w:rPr>
+          </w:pPr>
+          <w:hyperlink w:anchor="_Toc27470425" w:history="1">
+            <w:r>
+              <w:rPr>
+                <w:rStyle w:val="Lienhypertexte"/>
+                <w:noProof/>
+              </w:rPr>
+              <w:t>3.2</w:t>
+            </w:r>
+            <w:r>
+              <w:rPr>
+                <w:rFonts w:eastAsiaTheme="minorEastAsia" w:cstheme="minorBidi"/>
+                <w:b w:val="0"/>
+                <w:bCs w:val="0"/>
+                <w:noProof/>
+              </w:rPr>
+              <w:tab/>
+            </w:r>
+            <w:r>
+              <w:rPr>
+                <w:rStyle w:val="Lienhypertexte"/>
+                <w:noProof/>
+              </w:rPr>
+              <w:t>Tâche annexe</w:t>
+            </w:r>
+            <w:r>
+              <w:rPr>
+                <w:noProof/>
+                <w:webHidden/>
+              </w:rPr>
+              <w:tab/>
+            </w:r>
+            <w:r>
+              <w:rPr>
+                <w:noProof/>
+                <w:webHidden/>
+              </w:rPr>
+              <w:fldChar w:fldCharType="begin"/>
+            </w:r>
+            <w:r>
+              <w:rPr>
+                <w:noProof/>
+                <w:webHidden/>
+              </w:rPr>
+              <w:instrText xml:space="preserve"> PAGEREF _Toc27470425 \h </w:instrText>
+            </w:r>
+            <w:r>
+              <w:rPr>
+                <w:noProof/>
+                <w:webHidden/>
+              </w:rPr>
+            </w:r>
+            <w:r>
+              <w:rPr>
+                <w:noProof/>
+                <w:webHidden/>
+              </w:rPr>
+              <w:fldChar w:fldCharType="separate"/>
+            </w:r>
+            <w:r>
+              <w:rPr>
+                <w:noProof/>
+                <w:webHidden/>
+              </w:rPr>
+              <w:t>3</w:t>
+            </w:r>
+            <w:r>
+              <w:rPr>
+                <w:noProof/>
+                <w:webHidden/>
+              </w:rPr>
+              <w:fldChar w:fldCharType="end"/>
+            </w:r>
+          </w:hyperlink>
+        </w:p>
+        <w:p>
+          <w:pPr>
+            <w:pStyle w:val="TM3"/>
+            <w:tabs>
+              <w:tab w:val="left" w:pos="1200"/>
+              <w:tab w:val="right" w:leader="dot" w:pos="9628"/>
+            </w:tabs>
+            <w:rPr>
+              <w:rFonts w:eastAsiaTheme="minorEastAsia" w:cstheme="minorBidi"/>
+              <w:noProof/>
+              <w:szCs w:val="22"/>
+            </w:rPr>
+          </w:pPr>
+          <w:hyperlink w:anchor="_Toc27470426" w:history="1">
+            <w:r>
+              <w:rPr>
+                <w:rStyle w:val="Lienhypertexte"/>
+                <w:noProof/>
+              </w:rPr>
+              <w:t>3.2.1</w:t>
+            </w:r>
+            <w:r>
+              <w:rPr>
+                <w:rFonts w:eastAsiaTheme="minorEastAsia" w:cstheme="minorBidi"/>
+                <w:noProof/>
+                <w:szCs w:val="22"/>
+              </w:rPr>
+              <w:tab/>
+            </w:r>
+            <w:r>
+              <w:rPr>
+                <w:rStyle w:val="Lienhypertexte"/>
+                <w:noProof/>
+              </w:rPr>
+              <w:t>Création d’un installeur</w:t>
+            </w:r>
+            <w:r>
+              <w:rPr>
+                <w:noProof/>
+                <w:webHidden/>
+              </w:rPr>
+              <w:tab/>
+            </w:r>
+            <w:r>
+              <w:rPr>
+                <w:noProof/>
+                <w:webHidden/>
+              </w:rPr>
+              <w:fldChar w:fldCharType="begin"/>
+            </w:r>
+            <w:r>
+              <w:rPr>
+                <w:noProof/>
+                <w:webHidden/>
+              </w:rPr>
+              <w:instrText xml:space="preserve"> PAGEREF _Toc27470426 \h </w:instrText>
+            </w:r>
+            <w:r>
+              <w:rPr>
+                <w:noProof/>
+                <w:webHidden/>
+              </w:rPr>
+            </w:r>
+            <w:r>
+              <w:rPr>
+                <w:noProof/>
+                <w:webHidden/>
+              </w:rPr>
+              <w:fldChar w:fldCharType="separate"/>
+            </w:r>
+            <w:r>
+              <w:rPr>
+                <w:noProof/>
+                <w:webHidden/>
+              </w:rPr>
+              <w:t>3</w:t>
+            </w:r>
+            <w:r>
+              <w:rPr>
+                <w:noProof/>
+                <w:webHidden/>
+              </w:rPr>
+              <w:fldChar w:fldCharType="end"/>
+            </w:r>
+          </w:hyperlink>
+        </w:p>
+        <w:p>
+          <w:pPr>
+            <w:pStyle w:val="TM3"/>
+            <w:tabs>
+              <w:tab w:val="left" w:pos="1200"/>
+              <w:tab w:val="right" w:leader="dot" w:pos="9628"/>
+            </w:tabs>
+            <w:rPr>
+              <w:rFonts w:eastAsiaTheme="minorEastAsia" w:cstheme="minorBidi"/>
+              <w:noProof/>
+              <w:szCs w:val="22"/>
+            </w:rPr>
+          </w:pPr>
+          <w:hyperlink w:anchor="_Toc27470427" w:history="1">
+            <w:r>
+              <w:rPr>
+                <w:rStyle w:val="Lienhypertexte"/>
+                <w:noProof/>
+              </w:rPr>
+              <w:t>3.2.2</w:t>
+            </w:r>
+            <w:r>
+              <w:rPr>
+                <w:rFonts w:eastAsiaTheme="minorEastAsia" w:cstheme="minorBidi"/>
+                <w:noProof/>
+                <w:szCs w:val="22"/>
+              </w:rPr>
+              <w:tab/>
+            </w:r>
+            <w:r>
+              <w:rPr>
+                <w:rStyle w:val="Lienhypertexte"/>
+                <w:noProof/>
+              </w:rPr>
+              <w:t>Documentation du projet</w:t>
+            </w:r>
+            <w:r>
+              <w:rPr>
+                <w:noProof/>
+                <w:webHidden/>
+              </w:rPr>
+              <w:tab/>
+            </w:r>
+            <w:r>
+              <w:rPr>
+                <w:noProof/>
+                <w:webHidden/>
+              </w:rPr>
+              <w:fldChar w:fldCharType="begin"/>
+            </w:r>
+            <w:r>
+              <w:rPr>
+                <w:noProof/>
+                <w:webHidden/>
+              </w:rPr>
+              <w:instrText xml:space="preserve"> PAGEREF _Toc27470427 \h </w:instrText>
             </w:r>
             <w:r>
               <w:rPr>
@@ -837,7 +1530,7 @@
               <w:szCs w:val="22"/>
             </w:rPr>
           </w:pPr>
-          <w:hyperlink w:anchor="_Toc27397163" w:history="1">
+          <w:hyperlink w:anchor="_Toc27470428" w:history="1">
             <w:r>
               <w:rPr>
                 <w:rStyle w:val="Lienhypertexte"/>
@@ -884,7 +1577,95 @@
                 <w:noProof/>
                 <w:webHidden/>
               </w:rPr>
-              <w:instrText xml:space="preserve"> PAGEREF _Toc27397163 \h </w:instrText>
+              <w:instrText xml:space="preserve"> PAGEREF _Toc27470428 \h </w:instrText>
+            </w:r>
+            <w:r>
+              <w:rPr>
+                <w:noProof/>
+                <w:webHidden/>
+              </w:rPr>
+            </w:r>
+            <w:r>
+              <w:rPr>
+                <w:noProof/>
+                <w:webHidden/>
+              </w:rPr>
+              <w:fldChar w:fldCharType="separate"/>
+            </w:r>
+            <w:r>
+              <w:rPr>
+                <w:noProof/>
+                <w:webHidden/>
+              </w:rPr>
+              <w:t>3</w:t>
+            </w:r>
+            <w:r>
+              <w:rPr>
+                <w:noProof/>
+                <w:webHidden/>
+              </w:rPr>
+              <w:fldChar w:fldCharType="end"/>
+            </w:r>
+          </w:hyperlink>
+        </w:p>
+        <w:p>
+          <w:pPr>
+            <w:pStyle w:val="TM2"/>
+            <w:tabs>
+              <w:tab w:val="left" w:pos="800"/>
+              <w:tab w:val="right" w:leader="dot" w:pos="9628"/>
+            </w:tabs>
+            <w:rPr>
+              <w:rFonts w:eastAsiaTheme="minorEastAsia" w:cstheme="minorBidi"/>
+              <w:b w:val="0"/>
+              <w:bCs w:val="0"/>
+              <w:noProof/>
+            </w:rPr>
+          </w:pPr>
+          <w:hyperlink w:anchor="_Toc27470429" w:history="1">
+            <w:r>
+              <w:rPr>
+                <w:rStyle w:val="Lienhypertexte"/>
+                <w:noProof/>
+              </w:rPr>
+              <w:t>4.1</w:t>
+            </w:r>
+            <w:r>
+              <w:rPr>
+                <w:rFonts w:eastAsiaTheme="minorEastAsia" w:cstheme="minorBidi"/>
+                <w:b w:val="0"/>
+                <w:bCs w:val="0"/>
+                <w:noProof/>
+              </w:rPr>
+              <w:tab/>
+            </w:r>
+            <w:r>
+              <w:rPr>
+                <w:rStyle w:val="Lienhypertexte"/>
+                <w:noProof/>
+              </w:rPr>
+              <w:t>Les formes aspirent la balle à la collision</w:t>
+            </w:r>
+            <w:r>
+              <w:rPr>
+                <w:noProof/>
+                <w:webHidden/>
+              </w:rPr>
+              <w:tab/>
+            </w:r>
+            <w:r>
+              <w:rPr>
+                <w:noProof/>
+                <w:webHidden/>
+              </w:rPr>
+              <w:fldChar w:fldCharType="begin"/>
+            </w:r>
+            <w:r>
+              <w:rPr>
+                <w:noProof/>
+                <w:webHidden/>
+              </w:rPr>
+              <w:instrText xml:space="preserve"> PAGEREF _Toc27470429 \h </w:instrText>
             </w:r>
             <w:r>
               <w:rPr>
@@ -933,7 +1714,7 @@
               <w:szCs w:val="22"/>
             </w:rPr>
           </w:pPr>
-          <w:hyperlink w:anchor="_Toc27397164" w:history="1">
+          <w:hyperlink w:anchor="_Toc27470430" w:history="1">
             <w:r>
               <w:rPr>
                 <w:rStyle w:val="Lienhypertexte"/>
@@ -980,7 +1761,7 @@
                 <w:noProof/>
                 <w:webHidden/>
               </w:rPr>
-              <w:instrText xml:space="preserve"> PAGEREF _Toc27397164 \h </w:instrText>
+              <w:instrText xml:space="preserve"> PAGEREF _Toc27470430 \h </w:instrText>
             </w:r>
             <w:r>
               <w:rPr>
@@ -1029,7 +1810,7 @@
               <w:szCs w:val="22"/>
             </w:rPr>
           </w:pPr>
-          <w:hyperlink w:anchor="_Toc27397165" w:history="1">
+          <w:hyperlink w:anchor="_Toc27470431" w:history="1">
             <w:r>
               <w:rPr>
                 <w:rStyle w:val="Lienhypertexte"/>
@@ -1076,7 +1857,7 @@
                 <w:noProof/>
                 <w:webHidden/>
               </w:rPr>
-              <w:instrText xml:space="preserve"> PAGEREF _Toc27397165 \h </w:instrText>
+              <w:instrText xml:space="preserve"> PAGEREF _Toc27470431 \h </w:instrText>
             </w:r>
             <w:r>
               <w:rPr>
@@ -1125,7 +1906,7 @@
               <w:szCs w:val="22"/>
             </w:rPr>
           </w:pPr>
-          <w:hyperlink w:anchor="_Toc27397166" w:history="1">
+          <w:hyperlink w:anchor="_Toc27470432" w:history="1">
             <w:r>
               <w:rPr>
                 <w:rStyle w:val="Lienhypertexte"/>
@@ -1172,7 +1953,7 @@
                 <w:noProof/>
                 <w:webHidden/>
               </w:rPr>
-              <w:instrText xml:space="preserve"> PAGEREF _Toc27397166 \h </w:instrText>
+              <w:instrText xml:space="preserve"> PAGEREF _Toc27470432 \h </w:instrText>
             </w:r>
             <w:r>
               <w:rPr>
@@ -1221,7 +2002,7 @@
               <w:szCs w:val="22"/>
             </w:rPr>
           </w:pPr>
-          <w:hyperlink w:anchor="_Toc27397167" w:history="1">
+          <w:hyperlink w:anchor="_Toc27470433" w:history="1">
             <w:r>
               <w:rPr>
                 <w:rStyle w:val="Lienhypertexte"/>
@@ -1268,7 +2049,7 @@
                 <w:noProof/>
                 <w:webHidden/>
               </w:rPr>
-              <w:instrText xml:space="preserve"> PAGEREF _Toc27397167 \h </w:instrText>
+              <w:instrText xml:space="preserve"> PAGEREF _Toc27470433 \h </w:instrText>
             </w:r>
             <w:r>
               <w:rPr>
@@ -1317,7 +2098,7 @@
               <w:szCs w:val="22"/>
             </w:rPr>
           </w:pPr>
-          <w:hyperlink w:anchor="_Toc27397168" w:history="1">
+          <w:hyperlink w:anchor="_Toc27470434" w:history="1">
             <w:r>
               <w:rPr>
                 <w:rStyle w:val="Lienhypertexte"/>
@@ -1364,7 +2145,7 @@
                 <w:noProof/>
                 <w:webHidden/>
               </w:rPr>
-              <w:instrText xml:space="preserve"> PAGEREF _Toc27397168 \h </w:instrText>
+              <w:instrText xml:space="preserve"> PAGEREF _Toc27470434 \h </w:instrText>
             </w:r>
             <w:r>
               <w:rPr>
@@ -1385,6 +2166,270 @@
                 <w:webHidden/>
               </w:rPr>
               <w:t>3</w:t>
+            </w:r>
+            <w:r>
+              <w:rPr>
+                <w:noProof/>
+                <w:webHidden/>
+              </w:rPr>
+              <w:fldChar w:fldCharType="end"/>
+            </w:r>
+          </w:hyperlink>
+        </w:p>
+        <w:p>
+          <w:pPr>
+            <w:pStyle w:val="TM2"/>
+            <w:tabs>
+              <w:tab w:val="left" w:pos="800"/>
+              <w:tab w:val="right" w:leader="dot" w:pos="9628"/>
+            </w:tabs>
+            <w:rPr>
+              <w:rFonts w:eastAsiaTheme="minorEastAsia" w:cstheme="minorBidi"/>
+              <w:b w:val="0"/>
+              <w:bCs w:val="0"/>
+              <w:noProof/>
+            </w:rPr>
+          </w:pPr>
+          <w:hyperlink w:anchor="_Toc27470435" w:history="1">
+            <w:r>
+              <w:rPr>
+                <w:rStyle w:val="Lienhypertexte"/>
+                <w:noProof/>
+              </w:rPr>
+              <w:t>9.1</w:t>
+            </w:r>
+            <w:r>
+              <w:rPr>
+                <w:rFonts w:eastAsiaTheme="minorEastAsia" w:cstheme="minorBidi"/>
+                <w:b w:val="0"/>
+                <w:bCs w:val="0"/>
+                <w:noProof/>
+              </w:rPr>
+              <w:tab/>
+            </w:r>
+            <w:r>
+              <w:rPr>
+                <w:rStyle w:val="Lienhypertexte"/>
+                <w:noProof/>
+              </w:rPr>
+              <w:t>C++</w:t>
+            </w:r>
+            <w:r>
+              <w:rPr>
+                <w:noProof/>
+                <w:webHidden/>
+              </w:rPr>
+              <w:tab/>
+            </w:r>
+            <w:r>
+              <w:rPr>
+                <w:noProof/>
+                <w:webHidden/>
+              </w:rPr>
+              <w:fldChar w:fldCharType="begin"/>
+            </w:r>
+            <w:r>
+              <w:rPr>
+                <w:noProof/>
+                <w:webHidden/>
+              </w:rPr>
+              <w:instrText xml:space="preserve"> PAGEREF _Toc27470435 \h </w:instrText>
+            </w:r>
+            <w:r>
+              <w:rPr>
+                <w:noProof/>
+                <w:webHidden/>
+              </w:rPr>
+            </w:r>
+            <w:r>
+              <w:rPr>
+                <w:noProof/>
+                <w:webHidden/>
+              </w:rPr>
+              <w:fldChar w:fldCharType="separate"/>
+            </w:r>
+            <w:r>
+              <w:rPr>
+                <w:noProof/>
+                <w:webHidden/>
+              </w:rPr>
+              <w:t>3</w:t>
+            </w:r>
+            <w:r>
+              <w:rPr>
+                <w:noProof/>
+                <w:webHidden/>
+              </w:rPr>
+              <w:fldChar w:fldCharType="end"/>
+            </w:r>
+          </w:hyperlink>
+        </w:p>
+        <w:p>
+          <w:pPr>
+            <w:pStyle w:val="TM2"/>
+            <w:tabs>
+              <w:tab w:val="left" w:pos="800"/>
+              <w:tab w:val="right" w:leader="dot" w:pos="9628"/>
+            </w:tabs>
+            <w:rPr>
+              <w:rFonts w:eastAsiaTheme="minorEastAsia" w:cstheme="minorBidi"/>
+              <w:b w:val="0"/>
+              <w:bCs w:val="0"/>
+              <w:noProof/>
+            </w:rPr>
+          </w:pPr>
+          <w:hyperlink w:anchor="_Toc27470436" w:history="1">
+            <w:r>
+              <w:rPr>
+                <w:rStyle w:val="Lienhypertexte"/>
+                <w:noProof/>
+              </w:rPr>
+              <w:t>9.2</w:t>
+            </w:r>
+            <w:r>
+              <w:rPr>
+                <w:rFonts w:eastAsiaTheme="minorEastAsia" w:cstheme="minorBidi"/>
+                <w:b w:val="0"/>
+                <w:bCs w:val="0"/>
+                <w:noProof/>
+              </w:rPr>
+              <w:tab/>
+            </w:r>
+            <w:r>
+              <w:rPr>
+                <w:rStyle w:val="Lienhypertexte"/>
+                <w:noProof/>
+              </w:rPr>
+              <w:t>SFML</w:t>
+            </w:r>
+            <w:r>
+              <w:rPr>
+                <w:noProof/>
+                <w:webHidden/>
+              </w:rPr>
+              <w:tab/>
+            </w:r>
+            <w:r>
+              <w:rPr>
+                <w:noProof/>
+                <w:webHidden/>
+              </w:rPr>
+              <w:fldChar w:fldCharType="begin"/>
+            </w:r>
+            <w:r>
+              <w:rPr>
+                <w:noProof/>
+                <w:webHidden/>
+              </w:rPr>
+              <w:instrText xml:space="preserve"> PAGEREF _Toc27470436 \h </w:instrText>
+            </w:r>
+            <w:r>
+              <w:rPr>
+                <w:noProof/>
+                <w:webHidden/>
+              </w:rPr>
+            </w:r>
+            <w:r>
+              <w:rPr>
+                <w:noProof/>
+                <w:webHidden/>
+              </w:rPr>
+              <w:fldChar w:fldCharType="separate"/>
+            </w:r>
+            <w:r>
+              <w:rPr>
+                <w:noProof/>
+                <w:webHidden/>
+              </w:rPr>
+              <w:t>4</w:t>
+            </w:r>
+            <w:r>
+              <w:rPr>
+                <w:noProof/>
+                <w:webHidden/>
+              </w:rPr>
+              <w:fldChar w:fldCharType="end"/>
+            </w:r>
+          </w:hyperlink>
+        </w:p>
+        <w:p>
+          <w:pPr>
+            <w:pStyle w:val="TM2"/>
+            <w:tabs>
+              <w:tab w:val="left" w:pos="800"/>
+              <w:tab w:val="right" w:leader="dot" w:pos="9628"/>
+            </w:tabs>
+            <w:rPr>
+              <w:rFonts w:eastAsiaTheme="minorEastAsia" w:cstheme="minorBidi"/>
+              <w:b w:val="0"/>
+              <w:bCs w:val="0"/>
+              <w:noProof/>
+            </w:rPr>
+          </w:pPr>
+          <w:hyperlink w:anchor="_Toc27470437" w:history="1">
+            <w:r>
+              <w:rPr>
+                <w:rStyle w:val="Lienhypertexte"/>
+                <w:noProof/>
+              </w:rPr>
+              <w:t>9.3</w:t>
+            </w:r>
+            <w:r>
+              <w:rPr>
+                <w:rFonts w:eastAsiaTheme="minorEastAsia" w:cstheme="minorBidi"/>
+                <w:b w:val="0"/>
+                <w:bCs w:val="0"/>
+                <w:noProof/>
+              </w:rPr>
+              <w:tab/>
+            </w:r>
+            <w:r>
+              <w:rPr>
+                <w:rStyle w:val="Lienhypertexte"/>
+                <w:noProof/>
+              </w:rPr>
+              <w:t>CLION</w:t>
+            </w:r>
+            <w:r>
+              <w:rPr>
+                <w:noProof/>
+                <w:webHidden/>
+              </w:rPr>
+              <w:tab/>
+            </w:r>
+            <w:r>
+              <w:rPr>
+                <w:noProof/>
+                <w:webHidden/>
+              </w:rPr>
+              <w:fldChar w:fldCharType="begin"/>
+            </w:r>
+            <w:r>
+              <w:rPr>
+                <w:noProof/>
+                <w:webHidden/>
+              </w:rPr>
+              <w:instrText xml:space="preserve"> PAGEREF _Toc27470437 \h </w:instrText>
+            </w:r>
+            <w:r>
+              <w:rPr>
+                <w:noProof/>
+                <w:webHidden/>
+              </w:rPr>
+            </w:r>
+            <w:r>
+              <w:rPr>
+                <w:noProof/>
+                <w:webHidden/>
+              </w:rPr>
+              <w:fldChar w:fldCharType="separate"/>
+            </w:r>
+            <w:r>
+              <w:rPr>
+                <w:noProof/>
+                <w:webHidden/>
+              </w:rPr>
+              <w:t>4</w:t>
             </w:r>
             <w:r>
               <w:rPr>
@@ -1430,7 +2475,7 @@
       <w:pPr>
         <w:pStyle w:val="Titre1"/>
       </w:pPr>
-      <w:bookmarkStart w:id="4" w:name="_Toc27397160"/>
+      <w:bookmarkStart w:id="4" w:name="_Toc27470417"/>
       <w:bookmarkEnd w:id="2"/>
       <w:bookmarkEnd w:id="3"/>
       <w:r>
@@ -1451,12 +2496,687 @@
         </w:rPr>
         <w:t xml:space="preserve">Je m’appelle Tom Marti, j’ai 17 ans en 2019 et je suis en troisième année d’informatique à l’EMT de </w:t>
       </w:r>
+      <w:r>
+        <w:rPr>
+          <w:lang w:eastAsia="fr-FR"/>
+        </w:rPr>
+        <w:t>Porrentruy</w:t>
+      </w:r>
+      <w:r>
+        <w:rPr>
+          <w:lang w:eastAsia="fr-FR"/>
+        </w:rPr>
+        <w:t>.</w:t>
+      </w:r>
+    </w:p>
+    <w:p>
+      <w:pPr>
+        <w:rPr>
+          <w:lang w:eastAsia="fr-FR"/>
+        </w:rPr>
+      </w:pPr>
+    </w:p>
+    <w:p>
+      <w:pPr>
+        <w:pStyle w:val="Titre1"/>
+      </w:pPr>
+      <w:bookmarkStart w:id="5" w:name="_Toc27470418"/>
+      <w:r>
+        <w:t>But et contexte du projet</w:t>
+      </w:r>
+      <w:bookmarkEnd w:id="5"/>
+    </w:p>
+    <w:p>
+      <w:pPr>
+        <w:rPr>
+          <w:lang w:eastAsia="fr-FR"/>
+        </w:rPr>
+      </w:pPr>
+      <w:r>
+        <w:rPr>
+          <w:lang w:eastAsia="fr-FR"/>
+        </w:rPr>
+        <w:t xml:space="preserve">Dans le cadre de l’atelier de programmation orienté objet, nous devons créer un jeux vidéo en respectant les principes du développement orienté objet. </w:t>
+      </w:r>
+    </w:p>
+    <w:p>
+      <w:pPr>
+        <w:rPr>
+          <w:lang w:eastAsia="fr-FR"/>
+        </w:rPr>
+      </w:pPr>
+    </w:p>
+    <w:p>
+      <w:pPr>
+        <w:rPr>
+          <w:lang w:eastAsia="fr-FR"/>
+        </w:rPr>
+      </w:pPr>
+      <w:r>
+        <w:rPr>
+          <w:lang w:eastAsia="fr-FR"/>
+        </w:rPr>
+        <w:t>Cet atelier fait suite au Portes Ouvertes de l’EMT, Il permet de tester nos compétences de travail individuelle et en développement orienté objet.</w:t>
+      </w:r>
+    </w:p>
+    <w:p>
+      <w:pPr>
+        <w:rPr>
+          <w:lang w:eastAsia="fr-FR"/>
+        </w:rPr>
+      </w:pPr>
+    </w:p>
+    <w:p>
+      <w:pPr>
+        <w:pStyle w:val="Titre1"/>
+      </w:pPr>
+      <w:bookmarkStart w:id="6" w:name="_Toc27470419"/>
+      <w:r>
+        <w:t>Etape du projet</w:t>
+      </w:r>
+      <w:bookmarkEnd w:id="6"/>
+    </w:p>
+    <w:p>
+      <w:pPr>
+        <w:pStyle w:val="Titre2"/>
+      </w:pPr>
+      <w:bookmarkStart w:id="7" w:name="_Toc27470420"/>
+      <w:r>
+        <w:t>Etapes de réalisation</w:t>
+      </w:r>
+      <w:bookmarkEnd w:id="7"/>
+    </w:p>
+    <w:p>
+      <w:pPr>
+        <w:rPr>
+          <w:lang w:eastAsia="fr-FR"/>
+        </w:rPr>
+      </w:pPr>
+      <w:r>
+        <w:rPr>
+          <w:lang w:eastAsia="fr-FR"/>
+        </w:rPr>
+        <w:t xml:space="preserve">Voici les différentes étapes qui composent la création </w:t>
+      </w:r>
+      <w:r>
+        <w:rPr>
+          <w:lang w:eastAsia="fr-FR"/>
+        </w:rPr>
+        <w:t>d’un « Pong » en orienté objet.</w:t>
+      </w:r>
+    </w:p>
+    <w:p>
+      <w:pPr>
+        <w:rPr>
+          <w:lang w:eastAsia="fr-FR"/>
+        </w:rPr>
+      </w:pPr>
+    </w:p>
+    <w:p>
+      <w:pPr>
+        <w:pStyle w:val="Titre3"/>
+      </w:pPr>
+      <w:bookmarkStart w:id="8" w:name="_Toc27470421"/>
+      <w:r>
+        <w:t>Création de la scène</w:t>
+      </w:r>
+      <w:bookmarkEnd w:id="8"/>
+    </w:p>
+    <w:p>
+      <w:pPr>
+        <w:pStyle w:val="Paragraphedeliste"/>
+        <w:numPr>
+          <w:ilvl w:val="0"/>
+          <w:numId w:val="39"/>
+        </w:numPr>
+        <w:rPr>
+          <w:lang w:eastAsia="fr-FR"/>
+        </w:rPr>
+      </w:pPr>
+      <w:r>
+        <w:rPr>
+          <w:lang w:eastAsia="fr-FR"/>
+        </w:rPr>
+        <w:t>Création des murs</w:t>
+      </w:r>
+    </w:p>
+    <w:p>
+      <w:pPr>
+        <w:pStyle w:val="Paragraphedeliste"/>
+        <w:numPr>
+          <w:ilvl w:val="0"/>
+          <w:numId w:val="39"/>
+        </w:numPr>
+        <w:rPr>
+          <w:lang w:eastAsia="fr-FR"/>
+        </w:rPr>
+      </w:pPr>
+      <w:r>
+        <w:rPr>
+          <w:lang w:eastAsia="fr-FR"/>
+        </w:rPr>
+        <w:t>Création de milieux de terrain</w:t>
+      </w:r>
+    </w:p>
+    <w:p>
+      <w:pPr>
+        <w:pStyle w:val="Paragraphedeliste"/>
+        <w:numPr>
+          <w:ilvl w:val="0"/>
+          <w:numId w:val="39"/>
+        </w:numPr>
+        <w:rPr>
+          <w:lang w:eastAsia="fr-FR"/>
+        </w:rPr>
+      </w:pPr>
+      <w:r>
+        <w:rPr>
+          <w:lang w:eastAsia="fr-FR"/>
+        </w:rPr>
+        <w:t>Création des compteurs de point</w:t>
+      </w:r>
+    </w:p>
+    <w:p>
+      <w:pPr>
+        <w:rPr>
+          <w:lang w:eastAsia="fr-FR"/>
+        </w:rPr>
+      </w:pPr>
+    </w:p>
+    <w:p>
+      <w:pPr>
+        <w:pStyle w:val="Titre3"/>
+      </w:pPr>
+      <w:bookmarkStart w:id="9" w:name="_Toc27470422"/>
+      <w:r>
+        <w:t>Création de la balle</w:t>
+      </w:r>
+      <w:bookmarkEnd w:id="9"/>
+    </w:p>
+    <w:p>
+      <w:pPr>
+        <w:pStyle w:val="Paragraphedeliste"/>
+        <w:numPr>
+          <w:ilvl w:val="0"/>
+          <w:numId w:val="40"/>
+        </w:numPr>
+        <w:rPr>
+          <w:lang w:eastAsia="fr-FR"/>
+        </w:rPr>
+      </w:pPr>
+      <w:r>
+        <w:rPr>
+          <w:lang w:eastAsia="fr-FR"/>
+        </w:rPr>
+        <w:t>Définition de la taille</w:t>
+      </w:r>
+    </w:p>
+    <w:p>
+      <w:pPr>
+        <w:pStyle w:val="Paragraphedeliste"/>
+        <w:numPr>
+          <w:ilvl w:val="0"/>
+          <w:numId w:val="40"/>
+        </w:numPr>
+        <w:rPr>
+          <w:lang w:eastAsia="fr-FR"/>
+        </w:rPr>
+      </w:pPr>
+      <w:r>
+        <w:rPr>
+          <w:lang w:eastAsia="fr-FR"/>
+        </w:rPr>
+        <w:t xml:space="preserve">Ajout de changement de taille possible pendant la partie </w:t>
+      </w:r>
+    </w:p>
+    <w:p>
+      <w:pPr>
+        <w:pStyle w:val="Paragraphedeliste"/>
+        <w:numPr>
+          <w:ilvl w:val="0"/>
+          <w:numId w:val="40"/>
+        </w:numPr>
+        <w:rPr>
+          <w:lang w:eastAsia="fr-FR"/>
+        </w:rPr>
+      </w:pPr>
+      <w:r>
+        <w:rPr>
+          <w:lang w:eastAsia="fr-FR"/>
+        </w:rPr>
+        <w:t>Définition d’une vélocité de départ</w:t>
+      </w:r>
+    </w:p>
+    <w:p>
+      <w:pPr>
+        <w:pStyle w:val="Paragraphedeliste"/>
+        <w:numPr>
+          <w:ilvl w:val="0"/>
+          <w:numId w:val="40"/>
+        </w:numPr>
+        <w:rPr>
+          <w:lang w:eastAsia="fr-FR"/>
+        </w:rPr>
+      </w:pPr>
+      <w:r>
+        <w:rPr>
+          <w:lang w:eastAsia="fr-FR"/>
+        </w:rPr>
+        <w:t>Ajout d’une accélération durant la partie</w:t>
+      </w:r>
+    </w:p>
+    <w:p>
+      <w:pPr>
+        <w:rPr>
+          <w:lang w:eastAsia="fr-FR"/>
+        </w:rPr>
+      </w:pPr>
+    </w:p>
+    <w:p>
+      <w:pPr>
+        <w:pStyle w:val="Titre3"/>
+      </w:pPr>
+      <w:bookmarkStart w:id="10" w:name="_Toc27470423"/>
+      <w:r>
+        <w:t>Création des raquettes</w:t>
+      </w:r>
+      <w:bookmarkEnd w:id="10"/>
+    </w:p>
+    <w:p>
+      <w:pPr>
+        <w:pStyle w:val="Paragraphedeliste"/>
+        <w:numPr>
+          <w:ilvl w:val="0"/>
+          <w:numId w:val="41"/>
+        </w:numPr>
+        <w:rPr>
+          <w:lang w:eastAsia="fr-FR"/>
+        </w:rPr>
+      </w:pPr>
+      <w:r>
+        <w:rPr>
+          <w:lang w:eastAsia="fr-FR"/>
+        </w:rPr>
+        <w:t>Définition de la taille</w:t>
+      </w:r>
+    </w:p>
+    <w:p>
+      <w:pPr>
+        <w:pStyle w:val="Paragraphedeliste"/>
+        <w:numPr>
+          <w:ilvl w:val="0"/>
+          <w:numId w:val="41"/>
+        </w:numPr>
+        <w:rPr>
+          <w:lang w:eastAsia="fr-FR"/>
+        </w:rPr>
+      </w:pPr>
+      <w:r>
+        <w:rPr>
+          <w:lang w:eastAsia="fr-FR"/>
+        </w:rPr>
+        <w:t>Ajout d’une vélocité fixe</w:t>
+      </w:r>
+    </w:p>
+    <w:p>
+      <w:pPr>
+        <w:pStyle w:val="Paragraphedeliste"/>
+        <w:numPr>
+          <w:ilvl w:val="0"/>
+          <w:numId w:val="41"/>
+        </w:numPr>
+        <w:rPr>
+          <w:lang w:eastAsia="fr-FR"/>
+        </w:rPr>
+      </w:pPr>
+      <w:r>
+        <w:rPr>
+          <w:lang w:eastAsia="fr-FR"/>
+        </w:rPr>
+        <w:t>Ajout de capacités spéciales</w:t>
+      </w:r>
+    </w:p>
+    <w:p>
+      <w:pPr>
+        <w:rPr>
+          <w:lang w:eastAsia="fr-FR"/>
+        </w:rPr>
+      </w:pPr>
+    </w:p>
+    <w:p>
+      <w:pPr>
+        <w:pStyle w:val="Titre3"/>
+      </w:pPr>
+      <w:bookmarkStart w:id="11" w:name="_Toc27470424"/>
+      <w:r>
+        <w:t>Création des jauges de superpouvoir</w:t>
+      </w:r>
+      <w:bookmarkEnd w:id="11"/>
+    </w:p>
+    <w:p>
+      <w:pPr>
+        <w:pStyle w:val="Paragraphedeliste"/>
+        <w:numPr>
+          <w:ilvl w:val="0"/>
+          <w:numId w:val="42"/>
+        </w:numPr>
+        <w:rPr>
+          <w:lang w:eastAsia="fr-FR"/>
+        </w:rPr>
+      </w:pPr>
+      <w:r>
+        <w:rPr>
+          <w:lang w:eastAsia="fr-FR"/>
+        </w:rPr>
+        <w:t xml:space="preserve">Création </w:t>
+      </w:r>
+      <w:r>
+        <w:rPr>
+          <w:lang w:eastAsia="fr-FR"/>
+        </w:rPr>
+        <w:t>du rectangle de base</w:t>
+      </w:r>
+      <w:r>
+        <w:rPr>
+          <w:lang w:eastAsia="fr-FR"/>
+        </w:rPr>
+        <w:t xml:space="preserve"> intérieur</w:t>
+      </w:r>
+    </w:p>
+    <w:p>
+      <w:pPr>
+        <w:pStyle w:val="Paragraphedeliste"/>
+        <w:numPr>
+          <w:ilvl w:val="0"/>
+          <w:numId w:val="42"/>
+        </w:numPr>
+        <w:rPr>
+          <w:lang w:eastAsia="fr-FR"/>
+        </w:rPr>
+      </w:pPr>
+      <w:r>
+        <w:rPr>
+          <w:lang w:eastAsia="fr-FR"/>
+        </w:rPr>
+        <w:t>Création du rectangle de base extérieur</w:t>
+      </w:r>
+    </w:p>
+    <w:p>
+      <w:pPr>
+        <w:pStyle w:val="Paragraphedeliste"/>
+        <w:numPr>
+          <w:ilvl w:val="0"/>
+          <w:numId w:val="42"/>
+        </w:numPr>
+        <w:rPr>
+          <w:lang w:eastAsia="fr-FR"/>
+        </w:rPr>
+      </w:pPr>
+      <w:r>
+        <w:rPr>
+          <w:lang w:eastAsia="fr-FR"/>
+        </w:rPr>
+        <w:t xml:space="preserve">Augmentation </w:t>
+      </w:r>
+      <w:r>
+        <w:rPr>
+          <w:lang w:eastAsia="fr-FR"/>
+        </w:rPr>
+        <w:t>de la</w:t>
+      </w:r>
+      <w:bookmarkStart w:id="12" w:name="_GoBack"/>
+      <w:bookmarkEnd w:id="12"/>
+      <w:r>
+        <w:rPr>
+          <w:lang w:eastAsia="fr-FR"/>
+        </w:rPr>
+        <w:t xml:space="preserve"> jauge durant la partie</w:t>
+      </w:r>
+    </w:p>
+    <w:p>
+      <w:pPr>
+        <w:rPr>
+          <w:lang w:eastAsia="fr-FR"/>
+        </w:rPr>
+      </w:pPr>
+    </w:p>
+    <w:p>
+      <w:pPr>
+        <w:pStyle w:val="Titre2"/>
+      </w:pPr>
+      <w:bookmarkStart w:id="13" w:name="_Toc27470425"/>
+      <w:r>
+        <w:t>Tâche annexe</w:t>
+      </w:r>
+      <w:bookmarkEnd w:id="13"/>
+    </w:p>
+    <w:p>
+      <w:pPr>
+        <w:pStyle w:val="Titre3"/>
+      </w:pPr>
+      <w:bookmarkStart w:id="14" w:name="_Toc27470426"/>
+      <w:r>
+        <w:t>Création d’un installeur</w:t>
+      </w:r>
+      <w:bookmarkEnd w:id="14"/>
+    </w:p>
+    <w:p>
+      <w:pPr>
+        <w:pStyle w:val="Titre3"/>
+      </w:pPr>
+      <w:bookmarkStart w:id="15" w:name="_Toc27470427"/>
+      <w:r>
+        <w:t>Documentation du projet</w:t>
+      </w:r>
+      <w:bookmarkEnd w:id="15"/>
+    </w:p>
+    <w:p>
+      <w:pPr>
+        <w:rPr>
+          <w:lang w:eastAsia="fr-FR"/>
+        </w:rPr>
+      </w:pPr>
+    </w:p>
+    <w:p>
+      <w:pPr>
+        <w:pStyle w:val="Titre1"/>
+      </w:pPr>
+      <w:bookmarkStart w:id="16" w:name="_Toc27470428"/>
+      <w:r>
+        <w:t>Problèmes rencontrés</w:t>
+      </w:r>
+      <w:bookmarkEnd w:id="16"/>
+    </w:p>
+    <w:p>
+      <w:pPr>
+        <w:pStyle w:val="Titre2"/>
+      </w:pPr>
+      <w:bookmarkStart w:id="17" w:name="_Toc27470429"/>
+      <w:r>
+        <w:t xml:space="preserve">Les formes </w:t>
+      </w:r>
+      <w:r>
+        <w:t>aspirent</w:t>
+      </w:r>
+      <w:r>
+        <w:t xml:space="preserve"> la balle à la collision</w:t>
+      </w:r>
+      <w:bookmarkEnd w:id="17"/>
+    </w:p>
+    <w:p>
+      <w:pPr>
+        <w:rPr>
+          <w:lang w:eastAsia="fr-FR"/>
+        </w:rPr>
+      </w:pPr>
+    </w:p>
+    <w:p>
+      <w:pPr>
+        <w:pStyle w:val="Titre1"/>
+      </w:pPr>
+      <w:bookmarkStart w:id="18" w:name="_Toc27470430"/>
+      <w:r>
+        <w:t>Etat du projet</w:t>
+      </w:r>
+      <w:bookmarkEnd w:id="18"/>
+    </w:p>
+    <w:p>
+      <w:pPr>
+        <w:rPr>
+          <w:lang w:eastAsia="fr-FR"/>
+        </w:rPr>
+      </w:pPr>
+    </w:p>
+    <w:p>
+      <w:pPr>
+        <w:pStyle w:val="Titre1"/>
+      </w:pPr>
+      <w:bookmarkStart w:id="19" w:name="_Toc27470431"/>
+      <w:r>
+        <w:t>Amélioration possible</w:t>
+      </w:r>
+      <w:bookmarkEnd w:id="19"/>
+    </w:p>
+    <w:p>
+      <w:pPr>
+        <w:rPr>
+          <w:lang w:eastAsia="fr-FR"/>
+        </w:rPr>
+      </w:pPr>
+    </w:p>
+    <w:p>
+      <w:pPr>
+        <w:pStyle w:val="Titre1"/>
+      </w:pPr>
+      <w:bookmarkStart w:id="20" w:name="_Toc27470432"/>
+      <w:r>
+        <w:t>Ce que j’ai appris durant le projet</w:t>
+      </w:r>
+      <w:bookmarkEnd w:id="20"/>
+    </w:p>
+    <w:p>
+      <w:pPr>
+        <w:rPr>
+          <w:lang w:eastAsia="fr-FR"/>
+        </w:rPr>
+      </w:pPr>
+    </w:p>
+    <w:p>
+      <w:pPr>
+        <w:pStyle w:val="Titre1"/>
+      </w:pPr>
+      <w:bookmarkStart w:id="21" w:name="_Toc27470433"/>
+      <w:r>
+        <w:t>Conclusion</w:t>
+      </w:r>
+      <w:bookmarkEnd w:id="21"/>
+    </w:p>
+    <w:p>
+      <w:pPr>
+        <w:rPr>
+          <w:lang w:eastAsia="fr-FR"/>
+        </w:rPr>
+      </w:pPr>
+    </w:p>
+    <w:p>
+      <w:pPr>
+        <w:pStyle w:val="Titre1"/>
+      </w:pPr>
+      <w:bookmarkStart w:id="22" w:name="_Toc27470434"/>
+      <w:r>
+        <w:lastRenderedPageBreak/>
+        <w:t>Glossaire</w:t>
+      </w:r>
+      <w:bookmarkEnd w:id="22"/>
+    </w:p>
+    <w:p>
+      <w:pPr>
+        <w:pStyle w:val="Titre2"/>
+      </w:pPr>
+      <w:bookmarkStart w:id="23" w:name="_Toc27470435"/>
+      <w:r>
+        <w:t>C++</w:t>
+      </w:r>
+      <w:bookmarkEnd w:id="23"/>
+    </w:p>
+    <w:p>
+      <w:pPr>
+        <w:rPr>
+          <w:lang w:eastAsia="fr-FR"/>
+        </w:rPr>
+      </w:pPr>
+      <w:r>
+        <w:rPr>
+          <w:lang w:eastAsia="fr-FR"/>
+        </w:rPr>
+        <w:t>Langage de programmation orienté objet dérivé du C.</w:t>
+      </w:r>
+    </w:p>
+    <w:p>
+      <w:pPr>
+        <w:rPr>
+          <w:lang w:eastAsia="fr-FR"/>
+        </w:rPr>
+      </w:pPr>
+    </w:p>
+    <w:p>
+      <w:pPr>
+        <w:pStyle w:val="Titre2"/>
+      </w:pPr>
+      <w:bookmarkStart w:id="24" w:name="_Toc27470436"/>
+      <w:r>
+        <w:t>SFML</w:t>
+      </w:r>
+      <w:bookmarkEnd w:id="24"/>
+    </w:p>
+    <w:p>
+      <w:pPr>
+        <w:rPr>
+          <w:lang w:eastAsia="fr-FR"/>
+        </w:rPr>
+      </w:pPr>
+      <w:r>
+        <w:rPr>
+          <w:lang w:eastAsia="fr-FR"/>
+        </w:rPr>
+        <w:t>Librairie graphique permettant de créé des interfaces graphiques.</w:t>
+      </w:r>
+    </w:p>
+    <w:p>
+      <w:pPr>
+        <w:rPr>
+          <w:lang w:eastAsia="fr-FR"/>
+        </w:rPr>
+      </w:pPr>
+    </w:p>
+    <w:p>
+      <w:pPr>
+        <w:pStyle w:val="Titre2"/>
+      </w:pPr>
+      <w:bookmarkStart w:id="25" w:name="_Toc27470437"/>
+      <w:r>
+        <w:t>CLION</w:t>
+      </w:r>
+      <w:bookmarkEnd w:id="25"/>
+    </w:p>
+    <w:p>
+      <w:pPr>
+        <w:rPr>
+          <w:lang w:eastAsia="fr-FR"/>
+        </w:rPr>
+      </w:pPr>
+      <w:r>
+        <w:rPr>
+          <w:lang w:eastAsia="fr-FR"/>
+        </w:rPr>
+        <w:t xml:space="preserve">IDE de développement C/C++ développé par </w:t>
+      </w:r>
       <w:proofErr w:type="spellStart"/>
       <w:r>
         <w:rPr>
           <w:lang w:eastAsia="fr-FR"/>
         </w:rPr>
-        <w:t>porrentruy</w:t>
+        <w:t>JetBrains</w:t>
       </w:r>
       <w:proofErr w:type="spellEnd"/>
       <w:r>
@@ -1465,315 +3185,12 @@
         </w:rPr>
         <w:t>.</w:t>
       </w:r>
-    </w:p>
-    <w:p>
-      <w:pPr>
-        <w:rPr>
-          <w:lang w:eastAsia="fr-FR"/>
-        </w:rPr>
-      </w:pPr>
-    </w:p>
-    <w:p>
-      <w:pPr>
-        <w:pStyle w:val="Titre1"/>
-      </w:pPr>
-      <w:bookmarkStart w:id="5" w:name="_Toc27397161"/>
-      <w:r>
-        <w:t>But et contexte du projet</w:t>
-      </w:r>
-      <w:bookmarkEnd w:id="5"/>
-    </w:p>
-    <w:p>
-      <w:pPr>
-        <w:rPr>
-          <w:lang w:eastAsia="fr-FR"/>
-        </w:rPr>
-      </w:pPr>
       <w:r>
         <w:rPr>
           <w:lang w:eastAsia="fr-FR"/>
         </w:rPr>
-        <w:t xml:space="preserve">Dans le cadre de l’atelier de programmation orienté objet, nous devons créer un jeux vidéo en respectant les principes du développement orienté objet. </w:t>
+        <w:t xml:space="preserve"> </w:t>
       </w:r>
-    </w:p>
-    <w:p>
-      <w:pPr>
-        <w:rPr>
-          <w:lang w:eastAsia="fr-FR"/>
-        </w:rPr>
-      </w:pPr>
-    </w:p>
-    <w:p>
-      <w:pPr>
-        <w:pStyle w:val="Titre1"/>
-      </w:pPr>
-      <w:bookmarkStart w:id="6" w:name="_Toc27397162"/>
-      <w:r>
-        <w:t>Etape du projet</w:t>
-      </w:r>
-      <w:bookmarkEnd w:id="6"/>
-    </w:p>
-    <w:p>
-      <w:pPr>
-        <w:pStyle w:val="Titre2"/>
-      </w:pPr>
-      <w:r>
-        <w:t>Etapes de réalisation</w:t>
-      </w:r>
-    </w:p>
-    <w:p>
-      <w:pPr>
-        <w:rPr>
-          <w:lang w:eastAsia="fr-FR"/>
-        </w:rPr>
-      </w:pPr>
-      <w:r>
-        <w:rPr>
-          <w:lang w:eastAsia="fr-FR"/>
-        </w:rPr>
-        <w:t>Voici les différentes étapes qui composent la création d’un « </w:t>
-      </w:r>
-      <w:proofErr w:type="spellStart"/>
-      <w:r>
-        <w:rPr>
-          <w:lang w:eastAsia="fr-FR"/>
-        </w:rPr>
-        <w:t>Pong</w:t>
-      </w:r>
-      <w:proofErr w:type="spellEnd"/>
-      <w:r>
-        <w:rPr>
-          <w:lang w:eastAsia="fr-FR"/>
-        </w:rPr>
-        <w:t> » en orienté objet :</w:t>
-      </w:r>
-    </w:p>
-    <w:p>
-      <w:pPr>
-        <w:pStyle w:val="Paragraphedeliste"/>
-        <w:numPr>
-          <w:ilvl w:val="0"/>
-          <w:numId w:val="37"/>
-        </w:numPr>
-        <w:rPr>
-          <w:lang w:eastAsia="fr-FR"/>
-        </w:rPr>
-      </w:pPr>
-      <w:r>
-        <w:rPr>
-          <w:lang w:eastAsia="fr-FR"/>
-        </w:rPr>
-        <w:t>Création de la scène</w:t>
-      </w:r>
-    </w:p>
-    <w:p>
-      <w:pPr>
-        <w:pStyle w:val="Paragraphedeliste"/>
-        <w:numPr>
-          <w:ilvl w:val="0"/>
-          <w:numId w:val="37"/>
-        </w:numPr>
-        <w:rPr>
-          <w:lang w:eastAsia="fr-FR"/>
-        </w:rPr>
-      </w:pPr>
-      <w:r>
-        <w:rPr>
-          <w:lang w:eastAsia="fr-FR"/>
-        </w:rPr>
-        <w:t>Création de la balle</w:t>
-      </w:r>
-    </w:p>
-    <w:p>
-      <w:pPr>
-        <w:pStyle w:val="Paragraphedeliste"/>
-        <w:numPr>
-          <w:ilvl w:val="0"/>
-          <w:numId w:val="37"/>
-        </w:numPr>
-        <w:rPr>
-          <w:lang w:eastAsia="fr-FR"/>
-        </w:rPr>
-      </w:pPr>
-      <w:r>
-        <w:rPr>
-          <w:lang w:eastAsia="fr-FR"/>
-        </w:rPr>
-        <w:t>Création des raquettes</w:t>
-      </w:r>
-    </w:p>
-    <w:p>
-      <w:pPr>
-        <w:pStyle w:val="Paragraphedeliste"/>
-        <w:numPr>
-          <w:ilvl w:val="0"/>
-          <w:numId w:val="37"/>
-        </w:numPr>
-        <w:rPr>
-          <w:lang w:eastAsia="fr-FR"/>
-        </w:rPr>
-      </w:pPr>
-      <w:r>
-        <w:rPr>
-          <w:lang w:eastAsia="fr-FR"/>
-        </w:rPr>
-        <w:t>Création des jauges de superpouvoir</w:t>
-      </w:r>
-    </w:p>
-    <w:p>
-      <w:pPr>
-        <w:pStyle w:val="Titre2"/>
-      </w:pPr>
-      <w:r>
-        <w:t>Tâche annexe</w:t>
-      </w:r>
-    </w:p>
-    <w:p>
-      <w:pPr>
-        <w:pStyle w:val="Paragraphedeliste"/>
-        <w:numPr>
-          <w:ilvl w:val="0"/>
-          <w:numId w:val="38"/>
-        </w:numPr>
-        <w:rPr>
-          <w:lang w:eastAsia="fr-FR"/>
-        </w:rPr>
-      </w:pPr>
-      <w:r>
-        <w:rPr>
-          <w:lang w:eastAsia="fr-FR"/>
-        </w:rPr>
-        <w:t>Création d’un installeur</w:t>
-      </w:r>
-    </w:p>
-    <w:p>
-      <w:pPr>
-        <w:pStyle w:val="Paragraphedeliste"/>
-        <w:numPr>
-          <w:ilvl w:val="0"/>
-          <w:numId w:val="38"/>
-        </w:numPr>
-        <w:rPr>
-          <w:lang w:eastAsia="fr-FR"/>
-        </w:rPr>
-      </w:pPr>
-      <w:r>
-        <w:rPr>
-          <w:lang w:eastAsia="fr-FR"/>
-        </w:rPr>
-        <w:t>Documentation du projet</w:t>
-      </w:r>
-    </w:p>
-    <w:p>
-      <w:pPr>
-        <w:rPr>
-          <w:lang w:eastAsia="fr-FR"/>
-        </w:rPr>
-      </w:pPr>
-    </w:p>
-    <w:p>
-      <w:pPr>
-        <w:pStyle w:val="Titre1"/>
-      </w:pPr>
-      <w:bookmarkStart w:id="7" w:name="_Toc27397163"/>
-      <w:r>
-        <w:t>Problèmes rencontrés</w:t>
-      </w:r>
-      <w:bookmarkEnd w:id="7"/>
-    </w:p>
-    <w:p>
-      <w:pPr>
-        <w:rPr>
-          <w:lang w:eastAsia="fr-FR"/>
-        </w:rPr>
-      </w:pPr>
-    </w:p>
-    <w:p>
-      <w:pPr>
-        <w:pStyle w:val="Titre1"/>
-      </w:pPr>
-      <w:bookmarkStart w:id="8" w:name="_Toc27397164"/>
-      <w:r>
-        <w:t>Etat du projet</w:t>
-      </w:r>
-      <w:bookmarkEnd w:id="8"/>
-    </w:p>
-    <w:p>
-      <w:pPr>
-        <w:rPr>
-          <w:lang w:eastAsia="fr-FR"/>
-        </w:rPr>
-      </w:pPr>
-    </w:p>
-    <w:p>
-      <w:pPr>
-        <w:pStyle w:val="Titre1"/>
-      </w:pPr>
-      <w:bookmarkStart w:id="9" w:name="_Toc27397165"/>
-      <w:r>
-        <w:t>Amélioration possible</w:t>
-      </w:r>
-      <w:bookmarkEnd w:id="9"/>
-    </w:p>
-    <w:p>
-      <w:pPr>
-        <w:rPr>
-          <w:lang w:eastAsia="fr-FR"/>
-        </w:rPr>
-      </w:pPr>
-    </w:p>
-    <w:p>
-      <w:pPr>
-        <w:pStyle w:val="Titre1"/>
-      </w:pPr>
-      <w:bookmarkStart w:id="10" w:name="_Toc27397166"/>
-      <w:r>
-        <w:t>Ce que j’ai appris durant le projet</w:t>
-      </w:r>
-      <w:bookmarkEnd w:id="10"/>
-    </w:p>
-    <w:p>
-      <w:pPr>
-        <w:rPr>
-          <w:lang w:eastAsia="fr-FR"/>
-        </w:rPr>
-      </w:pPr>
-    </w:p>
-    <w:p>
-      <w:pPr>
-        <w:pStyle w:val="Titre1"/>
-      </w:pPr>
-      <w:bookmarkStart w:id="11" w:name="_Toc27397167"/>
-      <w:r>
-        <w:t>Conclusion</w:t>
-      </w:r>
-      <w:bookmarkEnd w:id="11"/>
-    </w:p>
-    <w:p>
-      <w:pPr>
-        <w:rPr>
-          <w:lang w:eastAsia="fr-FR"/>
-        </w:rPr>
-      </w:pPr>
-      <w:bookmarkStart w:id="12" w:name="_GoBack"/>
-      <w:bookmarkEnd w:id="12"/>
-    </w:p>
-    <w:p>
-      <w:pPr>
-        <w:pStyle w:val="Titre1"/>
-      </w:pPr>
-      <w:bookmarkStart w:id="13" w:name="_Toc27397168"/>
-      <w:r>
-        <w:t>Glossaire</w:t>
-      </w:r>
-      <w:bookmarkEnd w:id="13"/>
-    </w:p>
-    <w:p>
-      <w:pPr>
-        <w:rPr>
-          <w:lang w:eastAsia="fr-FR"/>
-        </w:rPr>
-      </w:pPr>
     </w:p>
     <w:sectPr>
       <w:footerReference w:type="default" r:id="rId11"/>
@@ -1842,42 +3259,15 @@
         <w:szCs w:val="20"/>
       </w:rPr>
     </w:pPr>
+    <w:proofErr w:type="spellStart"/>
     <w:r>
       <w:rPr>
         <w:rFonts w:cs="Arial"/>
         <w:szCs w:val="20"/>
       </w:rPr>
-      <w:fldChar w:fldCharType="begin"/>
+      <w:t>ProgrammationOO</w:t>
     </w:r>
-    <w:r>
-      <w:rPr>
-        <w:rFonts w:cs="Arial"/>
-        <w:szCs w:val="20"/>
-      </w:rPr>
-      <w:instrText xml:space="preserve"> FILENAME   \* MERGEFORMAT </w:instrText>
-    </w:r>
-    <w:r>
-      <w:rPr>
-        <w:rFonts w:cs="Arial"/>
-        <w:szCs w:val="20"/>
-      </w:rPr>
-      <w:fldChar w:fldCharType="separate"/>
-    </w:r>
-    <w:r>
-      <w:rPr>
-        <w:rFonts w:cs="Arial"/>
-        <w:noProof/>
-        <w:szCs w:val="20"/>
-      </w:rPr>
-      <w:t>EMT-INF-CR0X.dotx</w:t>
-    </w:r>
-    <w:r>
-      <w:rPr>
-        <w:rFonts w:cs="Arial"/>
-        <w:szCs w:val="20"/>
-      </w:rPr>
-      <w:fldChar w:fldCharType="end"/>
-    </w:r>
+    <w:proofErr w:type="spellEnd"/>
     <w:r>
       <w:rPr>
         <w:rFonts w:cs="Arial"/>
@@ -1937,7 +3327,7 @@
         <w:noProof/>
         <w:szCs w:val="20"/>
       </w:rPr>
-      <w:t>3</w:t>
+      <w:t>4</w:t>
     </w:r>
     <w:r>
       <w:rPr>
@@ -1986,7 +3376,7 @@
         <w:noProof/>
         <w:szCs w:val="20"/>
       </w:rPr>
-      <w:t>3</w:t>
+      <w:t>4</w:t>
     </w:r>
     <w:r>
       <w:rPr>
@@ -2010,40 +3400,7 @@
         <w:rFonts w:ascii="Arial" w:hAnsi="Arial" w:cs="Arial"/>
         <w:szCs w:val="20"/>
       </w:rPr>
-      <w:fldChar w:fldCharType="begin"/>
-    </w:r>
-    <w:r>
-      <w:rPr>
-        <w:rStyle w:val="Numrodepage"/>
-        <w:rFonts w:ascii="Arial" w:hAnsi="Arial" w:cs="Arial"/>
-        <w:szCs w:val="20"/>
-      </w:rPr>
-      <w:instrText xml:space="preserve"> AUTHOR   \* MERGEFORMAT </w:instrText>
-    </w:r>
-    <w:r>
-      <w:rPr>
-        <w:rStyle w:val="Numrodepage"/>
-        <w:rFonts w:ascii="Arial" w:hAnsi="Arial" w:cs="Arial"/>
-        <w:szCs w:val="20"/>
-      </w:rPr>
-      <w:fldChar w:fldCharType="separate"/>
-    </w:r>
-    <w:r>
-      <w:rPr>
-        <w:rStyle w:val="Numrodepage"/>
-        <w:rFonts w:ascii="Arial" w:hAnsi="Arial" w:cs="Arial"/>
-        <w:noProof/>
-        <w:szCs w:val="20"/>
-      </w:rPr>
-      <w:t>Jérôme Racordon</w:t>
-    </w:r>
-    <w:r>
-      <w:rPr>
-        <w:rStyle w:val="Numrodepage"/>
-        <w:rFonts w:ascii="Arial" w:hAnsi="Arial" w:cs="Arial"/>
-        <w:szCs w:val="20"/>
-      </w:rPr>
-      <w:fldChar w:fldCharType="end"/>
+      <w:t>Tom Marti</w:t>
     </w:r>
   </w:p>
 </w:ftr>
@@ -2229,7 +3586,7 @@
         <w:noProof/>
         <w:szCs w:val="20"/>
       </w:rPr>
-      <w:t>3</w:t>
+      <w:t>4</w:t>
     </w:r>
     <w:r>
       <w:rPr>
@@ -2603,6 +3960,119 @@
     </w:lvl>
   </w:abstractNum>
   <w:abstractNum w:abstractNumId="3" w15:restartNumberingAfterBreak="0">
+    <w:nsid w:val="0CFF4C61"/>
+    <w:multiLevelType w:val="hybridMultilevel"/>
+    <w:tmpl w:val="BDF0334A"/>
+    <w:lvl w:ilvl="0" w:tplc="100C0001">
+      <w:start w:val="1"/>
+      <w:numFmt w:val="bullet"/>
+      <w:lvlText w:val=""/>
+      <w:lvlJc w:val="left"/>
+      <w:pPr>
+        <w:ind w:left="720" w:hanging="360"/>
+      </w:pPr>
+      <w:rPr>
+        <w:rFonts w:ascii="Symbol" w:hAnsi="Symbol" w:hint="default"/>
+      </w:rPr>
+    </w:lvl>
+    <w:lvl w:ilvl="1" w:tplc="100C0003" w:tentative="1">
+      <w:start w:val="1"/>
+      <w:numFmt w:val="bullet"/>
+      <w:lvlText w:val="o"/>
+      <w:lvlJc w:val="left"/>
+      <w:pPr>
+        <w:ind w:left="1440" w:hanging="360"/>
+      </w:pPr>
+      <w:rPr>
+        <w:rFonts w:ascii="Courier New" w:hAnsi="Courier New" w:cs="Courier New" w:hint="default"/>
+      </w:rPr>
+    </w:lvl>
+    <w:lvl w:ilvl="2" w:tplc="100C0005" w:tentative="1">
+      <w:start w:val="1"/>
+      <w:numFmt w:val="bullet"/>
+      <w:lvlText w:val=""/>
+      <w:lvlJc w:val="left"/>
+      <w:pPr>
+        <w:ind w:left="2160" w:hanging="360"/>
+      </w:pPr>
+      <w:rPr>
+        <w:rFonts w:ascii="Wingdings" w:hAnsi="Wingdings" w:hint="default"/>
+      </w:rPr>
+    </w:lvl>
+    <w:lvl w:ilvl="3" w:tplc="100C0001" w:tentative="1">
+      <w:start w:val="1"/>
+      <w:numFmt w:val="bullet"/>
+      <w:lvlText w:val=""/>
+      <w:lvlJc w:val="left"/>
+      <w:pPr>
+        <w:ind w:left="2880" w:hanging="360"/>
+      </w:pPr>
+      <w:rPr>
+        <w:rFonts w:ascii="Symbol" w:hAnsi="Symbol" w:hint="default"/>
+      </w:rPr>
+    </w:lvl>
+    <w:lvl w:ilvl="4" w:tplc="100C0003" w:tentative="1">
+      <w:start w:val="1"/>
+      <w:numFmt w:val="bullet"/>
+      <w:lvlText w:val="o"/>
+      <w:lvlJc w:val="left"/>
+      <w:pPr>
+        <w:ind w:left="3600" w:hanging="360"/>
+      </w:pPr>
+      <w:rPr>
+        <w:rFonts w:ascii="Courier New" w:hAnsi="Courier New" w:cs="Courier New" w:hint="default"/>
+      </w:rPr>
+    </w:lvl>
+    <w:lvl w:ilvl="5" w:tplc="100C0005" w:tentative="1">
+      <w:start w:val="1"/>
+      <w:numFmt w:val="bullet"/>
+      <w:lvlText w:val=""/>
+      <w:lvlJc w:val="left"/>
+      <w:pPr>
+        <w:ind w:left="4320" w:hanging="360"/>
+      </w:pPr>
+      <w:rPr>
+        <w:rFonts w:ascii="Wingdings" w:hAnsi="Wingdings" w:hint="default"/>
+      </w:rPr>
+    </w:lvl>
+    <w:lvl w:ilvl="6" w:tplc="100C0001" w:tentative="1">
+      <w:start w:val="1"/>
+      <w:numFmt w:val="bullet"/>
+      <w:lvlText w:val=""/>
+      <w:lvlJc w:val="left"/>
+      <w:pPr>
+        <w:ind w:left="5040" w:hanging="360"/>
+      </w:pPr>
+      <w:rPr>
+        <w:rFonts w:ascii="Symbol" w:hAnsi="Symbol" w:hint="default"/>
+      </w:rPr>
+    </w:lvl>
+    <w:lvl w:ilvl="7" w:tplc="100C0003" w:tentative="1">
+      <w:start w:val="1"/>
+      <w:numFmt w:val="bullet"/>
+      <w:lvlText w:val="o"/>
+      <w:lvlJc w:val="left"/>
+      <w:pPr>
+        <w:ind w:left="5760" w:hanging="360"/>
+      </w:pPr>
+      <w:rPr>
+        <w:rFonts w:ascii="Courier New" w:hAnsi="Courier New" w:cs="Courier New" w:hint="default"/>
+      </w:rPr>
+    </w:lvl>
+    <w:lvl w:ilvl="8" w:tplc="100C0005" w:tentative="1">
+      <w:start w:val="1"/>
+      <w:numFmt w:val="bullet"/>
+      <w:lvlText w:val=""/>
+      <w:lvlJc w:val="left"/>
+      <w:pPr>
+        <w:ind w:left="6480" w:hanging="360"/>
+      </w:pPr>
+      <w:rPr>
+        <w:rFonts w:ascii="Wingdings" w:hAnsi="Wingdings" w:hint="default"/>
+      </w:rPr>
+    </w:lvl>
+  </w:abstractNum>
+  <w:abstractNum w:abstractNumId="4" w15:restartNumberingAfterBreak="0">
     <w:nsid w:val="16F90F1B"/>
     <w:multiLevelType w:val="hybridMultilevel"/>
     <w:tmpl w:val="2682B094"/>
@@ -2691,7 +4161,7 @@
       </w:pPr>
     </w:lvl>
   </w:abstractNum>
-  <w:abstractNum w:abstractNumId="4" w15:restartNumberingAfterBreak="0">
+  <w:abstractNum w:abstractNumId="5" w15:restartNumberingAfterBreak="0">
     <w:nsid w:val="17955929"/>
     <w:multiLevelType w:val="hybridMultilevel"/>
     <w:tmpl w:val="3C9A3DFE"/>
@@ -2780,7 +4250,7 @@
       </w:pPr>
     </w:lvl>
   </w:abstractNum>
-  <w:abstractNum w:abstractNumId="5" w15:restartNumberingAfterBreak="0">
+  <w:abstractNum w:abstractNumId="6" w15:restartNumberingAfterBreak="0">
     <w:nsid w:val="1E7474DC"/>
     <w:multiLevelType w:val="hybridMultilevel"/>
     <w:tmpl w:val="2D92BB5A"/>
@@ -2869,7 +4339,7 @@
       </w:pPr>
     </w:lvl>
   </w:abstractNum>
-  <w:abstractNum w:abstractNumId="6" w15:restartNumberingAfterBreak="0">
+  <w:abstractNum w:abstractNumId="7" w15:restartNumberingAfterBreak="0">
     <w:nsid w:val="25586186"/>
     <w:multiLevelType w:val="hybridMultilevel"/>
     <w:tmpl w:val="FE4A10A4"/>
@@ -2981,7 +4451,7 @@
       </w:rPr>
     </w:lvl>
   </w:abstractNum>
-  <w:abstractNum w:abstractNumId="7" w15:restartNumberingAfterBreak="0">
+  <w:abstractNum w:abstractNumId="8" w15:restartNumberingAfterBreak="0">
     <w:nsid w:val="25A25F42"/>
     <w:multiLevelType w:val="hybridMultilevel"/>
     <w:tmpl w:val="28F24A0E"/>
@@ -3070,7 +4540,7 @@
       </w:pPr>
     </w:lvl>
   </w:abstractNum>
-  <w:abstractNum w:abstractNumId="8" w15:restartNumberingAfterBreak="0">
+  <w:abstractNum w:abstractNumId="9" w15:restartNumberingAfterBreak="0">
     <w:nsid w:val="27477AE0"/>
     <w:multiLevelType w:val="hybridMultilevel"/>
     <w:tmpl w:val="6590D4FE"/>
@@ -3183,7 +4653,7 @@
       </w:rPr>
     </w:lvl>
   </w:abstractNum>
-  <w:abstractNum w:abstractNumId="9" w15:restartNumberingAfterBreak="0">
+  <w:abstractNum w:abstractNumId="10" w15:restartNumberingAfterBreak="0">
     <w:nsid w:val="27BC206E"/>
     <w:multiLevelType w:val="hybridMultilevel"/>
     <w:tmpl w:val="10889F2A"/>
@@ -3272,7 +4742,7 @@
       </w:pPr>
     </w:lvl>
   </w:abstractNum>
-  <w:abstractNum w:abstractNumId="10" w15:restartNumberingAfterBreak="0">
+  <w:abstractNum w:abstractNumId="11" w15:restartNumberingAfterBreak="0">
     <w:nsid w:val="35634DF7"/>
     <w:multiLevelType w:val="hybridMultilevel"/>
     <w:tmpl w:val="0506F654"/>
@@ -3361,7 +4831,7 @@
       </w:pPr>
     </w:lvl>
   </w:abstractNum>
-  <w:abstractNum w:abstractNumId="11" w15:restartNumberingAfterBreak="0">
+  <w:abstractNum w:abstractNumId="12" w15:restartNumberingAfterBreak="0">
     <w:nsid w:val="41A51A75"/>
     <w:multiLevelType w:val="hybridMultilevel"/>
     <w:tmpl w:val="A2A89BEA"/>
@@ -3450,7 +4920,7 @@
       </w:pPr>
     </w:lvl>
   </w:abstractNum>
-  <w:abstractNum w:abstractNumId="12" w15:restartNumberingAfterBreak="0">
+  <w:abstractNum w:abstractNumId="13" w15:restartNumberingAfterBreak="0">
     <w:nsid w:val="477F23FD"/>
     <w:multiLevelType w:val="hybridMultilevel"/>
     <w:tmpl w:val="AB9C1AC6"/>
@@ -3536,7 +5006,7 @@
       </w:pPr>
     </w:lvl>
   </w:abstractNum>
-  <w:abstractNum w:abstractNumId="13" w15:restartNumberingAfterBreak="0">
+  <w:abstractNum w:abstractNumId="14" w15:restartNumberingAfterBreak="0">
     <w:nsid w:val="47ED21C6"/>
     <w:multiLevelType w:val="hybridMultilevel"/>
     <w:tmpl w:val="CE8C4AB2"/>
@@ -3649,7 +5119,7 @@
       </w:rPr>
     </w:lvl>
   </w:abstractNum>
-  <w:abstractNum w:abstractNumId="14" w15:restartNumberingAfterBreak="0">
+  <w:abstractNum w:abstractNumId="15" w15:restartNumberingAfterBreak="0">
     <w:nsid w:val="48563DC5"/>
     <w:multiLevelType w:val="hybridMultilevel"/>
     <w:tmpl w:val="BDCCAE76"/>
@@ -3762,7 +5232,7 @@
       </w:rPr>
     </w:lvl>
   </w:abstractNum>
-  <w:abstractNum w:abstractNumId="15" w15:restartNumberingAfterBreak="0">
+  <w:abstractNum w:abstractNumId="16" w15:restartNumberingAfterBreak="0">
     <w:nsid w:val="4F066D20"/>
     <w:multiLevelType w:val="hybridMultilevel"/>
     <w:tmpl w:val="E5A6A38A"/>
@@ -3851,7 +5321,7 @@
       </w:pPr>
     </w:lvl>
   </w:abstractNum>
-  <w:abstractNum w:abstractNumId="16" w15:restartNumberingAfterBreak="0">
+  <w:abstractNum w:abstractNumId="17" w15:restartNumberingAfterBreak="0">
     <w:nsid w:val="52BD7009"/>
     <w:multiLevelType w:val="hybridMultilevel"/>
     <w:tmpl w:val="B82E5A8C"/>
@@ -3964,7 +5434,7 @@
       </w:rPr>
     </w:lvl>
   </w:abstractNum>
-  <w:abstractNum w:abstractNumId="17" w15:restartNumberingAfterBreak="0">
+  <w:abstractNum w:abstractNumId="18" w15:restartNumberingAfterBreak="0">
     <w:nsid w:val="53274F74"/>
     <w:multiLevelType w:val="hybridMultilevel"/>
     <w:tmpl w:val="4BDEDC84"/>
@@ -4076,7 +5546,7 @@
       </w:rPr>
     </w:lvl>
   </w:abstractNum>
-  <w:abstractNum w:abstractNumId="18" w15:restartNumberingAfterBreak="0">
+  <w:abstractNum w:abstractNumId="19" w15:restartNumberingAfterBreak="0">
     <w:nsid w:val="5461482B"/>
     <w:multiLevelType w:val="hybridMultilevel"/>
     <w:tmpl w:val="9B82611C"/>
@@ -4162,7 +5632,7 @@
       </w:pPr>
     </w:lvl>
   </w:abstractNum>
-  <w:abstractNum w:abstractNumId="19" w15:restartNumberingAfterBreak="0">
+  <w:abstractNum w:abstractNumId="20" w15:restartNumberingAfterBreak="0">
     <w:nsid w:val="56030950"/>
     <w:multiLevelType w:val="hybridMultilevel"/>
     <w:tmpl w:val="562657EA"/>
@@ -4251,7 +5721,7 @@
       </w:pPr>
     </w:lvl>
   </w:abstractNum>
-  <w:abstractNum w:abstractNumId="20" w15:restartNumberingAfterBreak="0">
+  <w:abstractNum w:abstractNumId="21" w15:restartNumberingAfterBreak="0">
     <w:nsid w:val="57604EB8"/>
     <w:multiLevelType w:val="multilevel"/>
     <w:tmpl w:val="FC029412"/>
@@ -4373,7 +5843,120 @@
       </w:rPr>
     </w:lvl>
   </w:abstractNum>
-  <w:abstractNum w:abstractNumId="21" w15:restartNumberingAfterBreak="0">
+  <w:abstractNum w:abstractNumId="22" w15:restartNumberingAfterBreak="0">
+    <w:nsid w:val="630E6546"/>
+    <w:multiLevelType w:val="hybridMultilevel"/>
+    <w:tmpl w:val="DE4A43EA"/>
+    <w:lvl w:ilvl="0" w:tplc="100C0001">
+      <w:start w:val="1"/>
+      <w:numFmt w:val="bullet"/>
+      <w:lvlText w:val=""/>
+      <w:lvlJc w:val="left"/>
+      <w:pPr>
+        <w:ind w:left="720" w:hanging="360"/>
+      </w:pPr>
+      <w:rPr>
+        <w:rFonts w:ascii="Symbol" w:hAnsi="Symbol" w:hint="default"/>
+      </w:rPr>
+    </w:lvl>
+    <w:lvl w:ilvl="1" w:tplc="100C0003" w:tentative="1">
+      <w:start w:val="1"/>
+      <w:numFmt w:val="bullet"/>
+      <w:lvlText w:val="o"/>
+      <w:lvlJc w:val="left"/>
+      <w:pPr>
+        <w:ind w:left="1440" w:hanging="360"/>
+      </w:pPr>
+      <w:rPr>
+        <w:rFonts w:ascii="Courier New" w:hAnsi="Courier New" w:cs="Courier New" w:hint="default"/>
+      </w:rPr>
+    </w:lvl>
+    <w:lvl w:ilvl="2" w:tplc="100C0005" w:tentative="1">
+      <w:start w:val="1"/>
+      <w:numFmt w:val="bullet"/>
+      <w:lvlText w:val=""/>
+      <w:lvlJc w:val="left"/>
+      <w:pPr>
+        <w:ind w:left="2160" w:hanging="360"/>
+      </w:pPr>
+      <w:rPr>
+        <w:rFonts w:ascii="Wingdings" w:hAnsi="Wingdings" w:hint="default"/>
+      </w:rPr>
+    </w:lvl>
+    <w:lvl w:ilvl="3" w:tplc="100C0001" w:tentative="1">
+      <w:start w:val="1"/>
+      <w:numFmt w:val="bullet"/>
+      <w:lvlText w:val=""/>
+      <w:lvlJc w:val="left"/>
+      <w:pPr>
+        <w:ind w:left="2880" w:hanging="360"/>
+      </w:pPr>
+      <w:rPr>
+        <w:rFonts w:ascii="Symbol" w:hAnsi="Symbol" w:hint="default"/>
+      </w:rPr>
+    </w:lvl>
+    <w:lvl w:ilvl="4" w:tplc="100C0003" w:tentative="1">
+      <w:start w:val="1"/>
+      <w:numFmt w:val="bullet"/>
+      <w:lvlText w:val="o"/>
+      <w:lvlJc w:val="left"/>
+      <w:pPr>
+        <w:ind w:left="3600" w:hanging="360"/>
+      </w:pPr>
+      <w:rPr>
+        <w:rFonts w:ascii="Courier New" w:hAnsi="Courier New" w:cs="Courier New" w:hint="default"/>
+      </w:rPr>
+    </w:lvl>
+    <w:lvl w:ilvl="5" w:tplc="100C0005" w:tentative="1">
+      <w:start w:val="1"/>
+      <w:numFmt w:val="bullet"/>
+      <w:lvlText w:val=""/>
+      <w:lvlJc w:val="left"/>
+      <w:pPr>
+        <w:ind w:left="4320" w:hanging="360"/>
+      </w:pPr>
+      <w:rPr>
+        <w:rFonts w:ascii="Wingdings" w:hAnsi="Wingdings" w:hint="default"/>
+      </w:rPr>
+    </w:lvl>
+    <w:lvl w:ilvl="6" w:tplc="100C0001" w:tentative="1">
+      <w:start w:val="1"/>
+      <w:numFmt w:val="bullet"/>
+      <w:lvlText w:val=""/>
+      <w:lvlJc w:val="left"/>
+      <w:pPr>
+        <w:ind w:left="5040" w:hanging="360"/>
+      </w:pPr>
+      <w:rPr>
+        <w:rFonts w:ascii="Symbol" w:hAnsi="Symbol" w:hint="default"/>
+      </w:rPr>
+    </w:lvl>
+    <w:lvl w:ilvl="7" w:tplc="100C0003" w:tentative="1">
+      <w:start w:val="1"/>
+      <w:numFmt w:val="bullet"/>
+      <w:lvlText w:val="o"/>
+      <w:lvlJc w:val="left"/>
+      <w:pPr>
+        <w:ind w:left="5760" w:hanging="360"/>
+      </w:pPr>
+      <w:rPr>
+        <w:rFonts w:ascii="Courier New" w:hAnsi="Courier New" w:cs="Courier New" w:hint="default"/>
+      </w:rPr>
+    </w:lvl>
+    <w:lvl w:ilvl="8" w:tplc="100C0005" w:tentative="1">
+      <w:start w:val="1"/>
+      <w:numFmt w:val="bullet"/>
+      <w:lvlText w:val=""/>
+      <w:lvlJc w:val="left"/>
+      <w:pPr>
+        <w:ind w:left="6480" w:hanging="360"/>
+      </w:pPr>
+      <w:rPr>
+        <w:rFonts w:ascii="Wingdings" w:hAnsi="Wingdings" w:hint="default"/>
+      </w:rPr>
+    </w:lvl>
+  </w:abstractNum>
+  <w:abstractNum w:abstractNumId="23" w15:restartNumberingAfterBreak="0">
     <w:nsid w:val="64E440C8"/>
     <w:multiLevelType w:val="hybridMultilevel"/>
     <w:tmpl w:val="76005A42"/>
@@ -4462,7 +6045,7 @@
       </w:pPr>
     </w:lvl>
   </w:abstractNum>
-  <w:abstractNum w:abstractNumId="22" w15:restartNumberingAfterBreak="0">
+  <w:abstractNum w:abstractNumId="24" w15:restartNumberingAfterBreak="0">
     <w:nsid w:val="64F26CD1"/>
     <w:multiLevelType w:val="hybridMultilevel"/>
     <w:tmpl w:val="2FC63596"/>
@@ -4574,7 +6157,7 @@
       </w:rPr>
     </w:lvl>
   </w:abstractNum>
-  <w:abstractNum w:abstractNumId="23" w15:restartNumberingAfterBreak="0">
+  <w:abstractNum w:abstractNumId="25" w15:restartNumberingAfterBreak="0">
     <w:nsid w:val="70874145"/>
     <w:multiLevelType w:val="hybridMultilevel"/>
     <w:tmpl w:val="841ED67A"/>
@@ -4687,7 +6270,7 @@
       </w:rPr>
     </w:lvl>
   </w:abstractNum>
-  <w:abstractNum w:abstractNumId="24" w15:restartNumberingAfterBreak="0">
+  <w:abstractNum w:abstractNumId="26" w15:restartNumberingAfterBreak="0">
     <w:nsid w:val="71867E37"/>
     <w:multiLevelType w:val="hybridMultilevel"/>
     <w:tmpl w:val="9372076E"/>
@@ -4800,7 +6383,7 @@
       </w:rPr>
     </w:lvl>
   </w:abstractNum>
-  <w:abstractNum w:abstractNumId="25" w15:restartNumberingAfterBreak="0">
+  <w:abstractNum w:abstractNumId="27" w15:restartNumberingAfterBreak="0">
     <w:nsid w:val="71E525F1"/>
     <w:multiLevelType w:val="hybridMultilevel"/>
     <w:tmpl w:val="BAA24D6E"/>
@@ -4889,7 +6472,120 @@
       </w:pPr>
     </w:lvl>
   </w:abstractNum>
-  <w:abstractNum w:abstractNumId="26" w15:restartNumberingAfterBreak="0">
+  <w:abstractNum w:abstractNumId="28" w15:restartNumberingAfterBreak="0">
+    <w:nsid w:val="73751C31"/>
+    <w:multiLevelType w:val="hybridMultilevel"/>
+    <w:tmpl w:val="9724D654"/>
+    <w:lvl w:ilvl="0" w:tplc="100C0001">
+      <w:start w:val="1"/>
+      <w:numFmt w:val="bullet"/>
+      <w:lvlText w:val=""/>
+      <w:lvlJc w:val="left"/>
+      <w:pPr>
+        <w:ind w:left="720" w:hanging="360"/>
+      </w:pPr>
+      <w:rPr>
+        <w:rFonts w:ascii="Symbol" w:hAnsi="Symbol" w:hint="default"/>
+      </w:rPr>
+    </w:lvl>
+    <w:lvl w:ilvl="1" w:tplc="100C0003" w:tentative="1">
+      <w:start w:val="1"/>
+      <w:numFmt w:val="bullet"/>
+      <w:lvlText w:val="o"/>
+      <w:lvlJc w:val="left"/>
+      <w:pPr>
+        <w:ind w:left="1440" w:hanging="360"/>
+      </w:pPr>
+      <w:rPr>
+        <w:rFonts w:ascii="Courier New" w:hAnsi="Courier New" w:cs="Courier New" w:hint="default"/>
+      </w:rPr>
+    </w:lvl>
+    <w:lvl w:ilvl="2" w:tplc="100C0005" w:tentative="1">
+      <w:start w:val="1"/>
+      <w:numFmt w:val="bullet"/>
+      <w:lvlText w:val=""/>
+      <w:lvlJc w:val="left"/>
+      <w:pPr>
+        <w:ind w:left="2160" w:hanging="360"/>
+      </w:pPr>
+      <w:rPr>
+        <w:rFonts w:ascii="Wingdings" w:hAnsi="Wingdings" w:hint="default"/>
+      </w:rPr>
+    </w:lvl>
+    <w:lvl w:ilvl="3" w:tplc="100C0001" w:tentative="1">
+      <w:start w:val="1"/>
+      <w:numFmt w:val="bullet"/>
+      <w:lvlText w:val=""/>
+      <w:lvlJc w:val="left"/>
+      <w:pPr>
+        <w:ind w:left="2880" w:hanging="360"/>
+      </w:pPr>
+      <w:rPr>
+        <w:rFonts w:ascii="Symbol" w:hAnsi="Symbol" w:hint="default"/>
+      </w:rPr>
+    </w:lvl>
+    <w:lvl w:ilvl="4" w:tplc="100C0003" w:tentative="1">
+      <w:start w:val="1"/>
+      <w:numFmt w:val="bullet"/>
+      <w:lvlText w:val="o"/>
+      <w:lvlJc w:val="left"/>
+      <w:pPr>
+        <w:ind w:left="3600" w:hanging="360"/>
+      </w:pPr>
+      <w:rPr>
+        <w:rFonts w:ascii="Courier New" w:hAnsi="Courier New" w:cs="Courier New" w:hint="default"/>
+      </w:rPr>
+    </w:lvl>
+    <w:lvl w:ilvl="5" w:tplc="100C0005" w:tentative="1">
+      <w:start w:val="1"/>
+      <w:numFmt w:val="bullet"/>
+      <w:lvlText w:val=""/>
+      <w:lvlJc w:val="left"/>
+      <w:pPr>
+        <w:ind w:left="4320" w:hanging="360"/>
+      </w:pPr>
+      <w:rPr>
+        <w:rFonts w:ascii="Wingdings" w:hAnsi="Wingdings" w:hint="default"/>
+      </w:rPr>
+    </w:lvl>
+    <w:lvl w:ilvl="6" w:tplc="100C0001" w:tentative="1">
+      <w:start w:val="1"/>
+      <w:numFmt w:val="bullet"/>
+      <w:lvlText w:val=""/>
+      <w:lvlJc w:val="left"/>
+      <w:pPr>
+        <w:ind w:left="5040" w:hanging="360"/>
+      </w:pPr>
+      <w:rPr>
+        <w:rFonts w:ascii="Symbol" w:hAnsi="Symbol" w:hint="default"/>
+      </w:rPr>
+    </w:lvl>
+    <w:lvl w:ilvl="7" w:tplc="100C0003" w:tentative="1">
+      <w:start w:val="1"/>
+      <w:numFmt w:val="bullet"/>
+      <w:lvlText w:val="o"/>
+      <w:lvlJc w:val="left"/>
+      <w:pPr>
+        <w:ind w:left="5760" w:hanging="360"/>
+      </w:pPr>
+      <w:rPr>
+        <w:rFonts w:ascii="Courier New" w:hAnsi="Courier New" w:cs="Courier New" w:hint="default"/>
+      </w:rPr>
+    </w:lvl>
+    <w:lvl w:ilvl="8" w:tplc="100C0005" w:tentative="1">
+      <w:start w:val="1"/>
+      <w:numFmt w:val="bullet"/>
+      <w:lvlText w:val=""/>
+      <w:lvlJc w:val="left"/>
+      <w:pPr>
+        <w:ind w:left="6480" w:hanging="360"/>
+      </w:pPr>
+      <w:rPr>
+        <w:rFonts w:ascii="Wingdings" w:hAnsi="Wingdings" w:hint="default"/>
+      </w:rPr>
+    </w:lvl>
+  </w:abstractNum>
+  <w:abstractNum w:abstractNumId="29" w15:restartNumberingAfterBreak="0">
     <w:nsid w:val="738F0FFA"/>
     <w:multiLevelType w:val="hybridMultilevel"/>
     <w:tmpl w:val="5FA46F92"/>
@@ -5002,7 +6698,7 @@
       </w:rPr>
     </w:lvl>
   </w:abstractNum>
-  <w:abstractNum w:abstractNumId="27" w15:restartNumberingAfterBreak="0">
+  <w:abstractNum w:abstractNumId="30" w15:restartNumberingAfterBreak="0">
     <w:nsid w:val="74802372"/>
     <w:multiLevelType w:val="hybridMultilevel"/>
     <w:tmpl w:val="79F2BB52"/>
@@ -5091,7 +6787,7 @@
       </w:pPr>
     </w:lvl>
   </w:abstractNum>
-  <w:abstractNum w:abstractNumId="28" w15:restartNumberingAfterBreak="0">
+  <w:abstractNum w:abstractNumId="31" w15:restartNumberingAfterBreak="0">
     <w:nsid w:val="7574270B"/>
     <w:multiLevelType w:val="hybridMultilevel"/>
     <w:tmpl w:val="AAAC2CD2"/>
@@ -5204,7 +6900,7 @@
       </w:rPr>
     </w:lvl>
   </w:abstractNum>
-  <w:abstractNum w:abstractNumId="29" w15:restartNumberingAfterBreak="0">
+  <w:abstractNum w:abstractNumId="32" w15:restartNumberingAfterBreak="0">
     <w:nsid w:val="76A32C83"/>
     <w:multiLevelType w:val="hybridMultilevel"/>
     <w:tmpl w:val="DA160716"/>
@@ -5316,7 +7012,120 @@
       </w:rPr>
     </w:lvl>
   </w:abstractNum>
-  <w:abstractNum w:abstractNumId="30" w15:restartNumberingAfterBreak="0">
+  <w:abstractNum w:abstractNumId="33" w15:restartNumberingAfterBreak="0">
+    <w:nsid w:val="78F3523C"/>
+    <w:multiLevelType w:val="hybridMultilevel"/>
+    <w:tmpl w:val="39B890F4"/>
+    <w:lvl w:ilvl="0" w:tplc="100C0001">
+      <w:start w:val="1"/>
+      <w:numFmt w:val="bullet"/>
+      <w:lvlText w:val=""/>
+      <w:lvlJc w:val="left"/>
+      <w:pPr>
+        <w:ind w:left="720" w:hanging="360"/>
+      </w:pPr>
+      <w:rPr>
+        <w:rFonts w:ascii="Symbol" w:hAnsi="Symbol" w:hint="default"/>
+      </w:rPr>
+    </w:lvl>
+    <w:lvl w:ilvl="1" w:tplc="100C0003" w:tentative="1">
+      <w:start w:val="1"/>
+      <w:numFmt w:val="bullet"/>
+      <w:lvlText w:val="o"/>
+      <w:lvlJc w:val="left"/>
+      <w:pPr>
+        <w:ind w:left="1440" w:hanging="360"/>
+      </w:pPr>
+      <w:rPr>
+        <w:rFonts w:ascii="Courier New" w:hAnsi="Courier New" w:cs="Courier New" w:hint="default"/>
+      </w:rPr>
+    </w:lvl>
+    <w:lvl w:ilvl="2" w:tplc="100C0005" w:tentative="1">
+      <w:start w:val="1"/>
+      <w:numFmt w:val="bullet"/>
+      <w:lvlText w:val=""/>
+      <w:lvlJc w:val="left"/>
+      <w:pPr>
+        <w:ind w:left="2160" w:hanging="360"/>
+      </w:pPr>
+      <w:rPr>
+        <w:rFonts w:ascii="Wingdings" w:hAnsi="Wingdings" w:hint="default"/>
+      </w:rPr>
+    </w:lvl>
+    <w:lvl w:ilvl="3" w:tplc="100C0001" w:tentative="1">
+      <w:start w:val="1"/>
+      <w:numFmt w:val="bullet"/>
+      <w:lvlText w:val=""/>
+      <w:lvlJc w:val="left"/>
+      <w:pPr>
+        <w:ind w:left="2880" w:hanging="360"/>
+      </w:pPr>
+      <w:rPr>
+        <w:rFonts w:ascii="Symbol" w:hAnsi="Symbol" w:hint="default"/>
+      </w:rPr>
+    </w:lvl>
+    <w:lvl w:ilvl="4" w:tplc="100C0003" w:tentative="1">
+      <w:start w:val="1"/>
+      <w:numFmt w:val="bullet"/>
+      <w:lvlText w:val="o"/>
+      <w:lvlJc w:val="left"/>
+      <w:pPr>
+        <w:ind w:left="3600" w:hanging="360"/>
+      </w:pPr>
+      <w:rPr>
+        <w:rFonts w:ascii="Courier New" w:hAnsi="Courier New" w:cs="Courier New" w:hint="default"/>
+      </w:rPr>
+    </w:lvl>
+    <w:lvl w:ilvl="5" w:tplc="100C0005" w:tentative="1">
+      <w:start w:val="1"/>
+      <w:numFmt w:val="bullet"/>
+      <w:lvlText w:val=""/>
+      <w:lvlJc w:val="left"/>
+      <w:pPr>
+        <w:ind w:left="4320" w:hanging="360"/>
+      </w:pPr>
+      <w:rPr>
+        <w:rFonts w:ascii="Wingdings" w:hAnsi="Wingdings" w:hint="default"/>
+      </w:rPr>
+    </w:lvl>
+    <w:lvl w:ilvl="6" w:tplc="100C0001" w:tentative="1">
+      <w:start w:val="1"/>
+      <w:numFmt w:val="bullet"/>
+      <w:lvlText w:val=""/>
+      <w:lvlJc w:val="left"/>
+      <w:pPr>
+        <w:ind w:left="5040" w:hanging="360"/>
+      </w:pPr>
+      <w:rPr>
+        <w:rFonts w:ascii="Symbol" w:hAnsi="Symbol" w:hint="default"/>
+      </w:rPr>
+    </w:lvl>
+    <w:lvl w:ilvl="7" w:tplc="100C0003" w:tentative="1">
+      <w:start w:val="1"/>
+      <w:numFmt w:val="bullet"/>
+      <w:lvlText w:val="o"/>
+      <w:lvlJc w:val="left"/>
+      <w:pPr>
+        <w:ind w:left="5760" w:hanging="360"/>
+      </w:pPr>
+      <w:rPr>
+        <w:rFonts w:ascii="Courier New" w:hAnsi="Courier New" w:cs="Courier New" w:hint="default"/>
+      </w:rPr>
+    </w:lvl>
+    <w:lvl w:ilvl="8" w:tplc="100C0005" w:tentative="1">
+      <w:start w:val="1"/>
+      <w:numFmt w:val="bullet"/>
+      <w:lvlText w:val=""/>
+      <w:lvlJc w:val="left"/>
+      <w:pPr>
+        <w:ind w:left="6480" w:hanging="360"/>
+      </w:pPr>
+      <w:rPr>
+        <w:rFonts w:ascii="Wingdings" w:hAnsi="Wingdings" w:hint="default"/>
+      </w:rPr>
+    </w:lvl>
+  </w:abstractNum>
+  <w:abstractNum w:abstractNumId="34" w15:restartNumberingAfterBreak="0">
     <w:nsid w:val="790205B5"/>
     <w:multiLevelType w:val="hybridMultilevel"/>
     <w:tmpl w:val="5FF6F6DC"/>
@@ -5429,7 +7238,7 @@
       </w:rPr>
     </w:lvl>
   </w:abstractNum>
-  <w:abstractNum w:abstractNumId="31" w15:restartNumberingAfterBreak="0">
+  <w:abstractNum w:abstractNumId="35" w15:restartNumberingAfterBreak="0">
     <w:nsid w:val="7D2267DD"/>
     <w:multiLevelType w:val="hybridMultilevel"/>
     <w:tmpl w:val="F48C6416"/>
@@ -5570,25 +7379,25 @@
     </w:lvl>
   </w:abstractNum>
   <w:num w:numId="1">
+    <w:abstractNumId w:val="19"/>
+  </w:num>
+  <w:num w:numId="2">
+    <w:abstractNumId w:val="21"/>
+  </w:num>
+  <w:num w:numId="3">
+    <w:abstractNumId w:val="13"/>
+  </w:num>
+  <w:num w:numId="4">
+    <w:abstractNumId w:val="21"/>
+  </w:num>
+  <w:num w:numId="5">
+    <w:abstractNumId w:val="21"/>
+  </w:num>
+  <w:num w:numId="6">
     <w:abstractNumId w:val="18"/>
   </w:num>
-  <w:num w:numId="2">
-    <w:abstractNumId w:val="20"/>
-  </w:num>
-  <w:num w:numId="3">
-    <w:abstractNumId w:val="12"/>
-  </w:num>
-  <w:num w:numId="4">
-    <w:abstractNumId w:val="20"/>
-  </w:num>
-  <w:num w:numId="5">
-    <w:abstractNumId w:val="20"/>
-  </w:num>
-  <w:num w:numId="6">
-    <w:abstractNumId w:val="17"/>
-  </w:num>
   <w:num w:numId="7">
-    <w:abstractNumId w:val="20"/>
+    <w:abstractNumId w:val="21"/>
     <w:lvlOverride w:ilvl="0">
       <w:startOverride w:val="5"/>
     </w:lvlOverride>
@@ -5618,7 +7427,7 @@
     </w:lvlOverride>
   </w:num>
   <w:num w:numId="8">
-    <w:abstractNumId w:val="20"/>
+    <w:abstractNumId w:val="21"/>
     <w:lvlOverride w:ilvl="0">
       <w:startOverride w:val="5"/>
     </w:lvlOverride>
@@ -5648,34 +7457,34 @@
     </w:lvlOverride>
   </w:num>
   <w:num w:numId="9">
-    <w:abstractNumId w:val="6"/>
+    <w:abstractNumId w:val="7"/>
   </w:num>
   <w:num w:numId="10">
     <w:abstractNumId w:val="1"/>
   </w:num>
   <w:num w:numId="11">
-    <w:abstractNumId w:val="11"/>
+    <w:abstractNumId w:val="12"/>
   </w:num>
   <w:num w:numId="12">
-    <w:abstractNumId w:val="19"/>
+    <w:abstractNumId w:val="20"/>
   </w:num>
   <w:num w:numId="13">
-    <w:abstractNumId w:val="3"/>
+    <w:abstractNumId w:val="4"/>
   </w:num>
   <w:num w:numId="14">
-    <w:abstractNumId w:val="30"/>
+    <w:abstractNumId w:val="34"/>
   </w:num>
   <w:num w:numId="15">
-    <w:abstractNumId w:val="26"/>
+    <w:abstractNumId w:val="29"/>
   </w:num>
   <w:num w:numId="16">
+    <w:abstractNumId w:val="15"/>
+  </w:num>
+  <w:num w:numId="17">
     <w:abstractNumId w:val="14"/>
   </w:num>
-  <w:num w:numId="17">
-    <w:abstractNumId w:val="13"/>
-  </w:num>
   <w:num w:numId="18">
-    <w:abstractNumId w:val="20"/>
+    <w:abstractNumId w:val="21"/>
     <w:lvlOverride w:ilvl="0">
       <w:startOverride w:val="3"/>
     </w:lvlOverride>
@@ -5705,7 +7514,7 @@
     </w:lvlOverride>
   </w:num>
   <w:num w:numId="19">
-    <w:abstractNumId w:val="20"/>
+    <w:abstractNumId w:val="21"/>
     <w:lvlOverride w:ilvl="0">
       <w:startOverride w:val="4"/>
     </w:lvlOverride>
@@ -5735,61 +7544,73 @@
     </w:lvlOverride>
   </w:num>
   <w:num w:numId="20">
-    <w:abstractNumId w:val="29"/>
+    <w:abstractNumId w:val="32"/>
   </w:num>
   <w:num w:numId="21">
-    <w:abstractNumId w:val="22"/>
+    <w:abstractNumId w:val="24"/>
   </w:num>
   <w:num w:numId="22">
+    <w:abstractNumId w:val="11"/>
+  </w:num>
+  <w:num w:numId="23">
+    <w:abstractNumId w:val="27"/>
+  </w:num>
+  <w:num w:numId="24">
     <w:abstractNumId w:val="10"/>
   </w:num>
-  <w:num w:numId="23">
-    <w:abstractNumId w:val="25"/>
-  </w:num>
-  <w:num w:numId="24">
-    <w:abstractNumId w:val="9"/>
-  </w:num>
   <w:num w:numId="25">
-    <w:abstractNumId w:val="15"/>
+    <w:abstractNumId w:val="16"/>
   </w:num>
   <w:num w:numId="26">
-    <w:abstractNumId w:val="7"/>
+    <w:abstractNumId w:val="8"/>
   </w:num>
   <w:num w:numId="27">
-    <w:abstractNumId w:val="28"/>
+    <w:abstractNumId w:val="31"/>
   </w:num>
   <w:num w:numId="28">
-    <w:abstractNumId w:val="4"/>
+    <w:abstractNumId w:val="5"/>
   </w:num>
   <w:num w:numId="29">
     <w:abstractNumId w:val="0"/>
   </w:num>
   <w:num w:numId="30">
-    <w:abstractNumId w:val="16"/>
+    <w:abstractNumId w:val="17"/>
   </w:num>
   <w:num w:numId="31">
-    <w:abstractNumId w:val="31"/>
+    <w:abstractNumId w:val="35"/>
   </w:num>
   <w:num w:numId="32">
-    <w:abstractNumId w:val="27"/>
+    <w:abstractNumId w:val="30"/>
   </w:num>
   <w:num w:numId="33">
-    <w:abstractNumId w:val="5"/>
+    <w:abstractNumId w:val="6"/>
   </w:num>
   <w:num w:numId="34">
-    <w:abstractNumId w:val="21"/>
+    <w:abstractNumId w:val="23"/>
   </w:num>
   <w:num w:numId="35">
-    <w:abstractNumId w:val="24"/>
+    <w:abstractNumId w:val="26"/>
   </w:num>
   <w:num w:numId="36">
     <w:abstractNumId w:val="2"/>
   </w:num>
   <w:num w:numId="37">
-    <w:abstractNumId w:val="23"/>
+    <w:abstractNumId w:val="25"/>
   </w:num>
   <w:num w:numId="38">
-    <w:abstractNumId w:val="8"/>
+    <w:abstractNumId w:val="9"/>
+  </w:num>
+  <w:num w:numId="39">
+    <w:abstractNumId w:val="33"/>
+  </w:num>
+  <w:num w:numId="40">
+    <w:abstractNumId w:val="22"/>
+  </w:num>
+  <w:num w:numId="41">
+    <w:abstractNumId w:val="28"/>
+  </w:num>
+  <w:num w:numId="42">
+    <w:abstractNumId w:val="3"/>
   </w:num>
 </w:numbering>
 </file>
@@ -6181,9 +8002,10 @@
   <w:style w:type="paragraph" w:default="1" w:styleId="Normal">
     <w:name w:val="Normal"/>
     <w:qFormat/>
-    <w:rsid w:val="00A00C2D"/>
+    <w:rsid w:val="00CC25C1"/>
     <w:rPr>
       <w:rFonts w:ascii="Arial" w:eastAsia="Times New Roman" w:hAnsi="Arial"/>
+      <w:sz w:val="22"/>
       <w:szCs w:val="22"/>
     </w:rPr>
   </w:style>
@@ -6230,7 +8052,6 @@
     </w:pPr>
     <w:rPr>
       <w:b/>
-      <w:sz w:val="22"/>
       <w:szCs w:val="20"/>
       <w:lang w:eastAsia="fr-FR"/>
     </w:rPr>
@@ -6253,7 +8074,6 @@
     </w:pPr>
     <w:rPr>
       <w:b/>
-      <w:sz w:val="22"/>
       <w:szCs w:val="20"/>
       <w:lang w:eastAsia="fr-FR"/>
     </w:rPr>
@@ -6404,7 +8224,6 @@
   <w:style w:type="character" w:default="1" w:styleId="Policepardfaut">
     <w:name w:val="Default Paragraph Font"/>
     <w:uiPriority w:val="1"/>
-    <w:semiHidden/>
     <w:unhideWhenUsed/>
   </w:style>
   <w:style w:type="table" w:default="1" w:styleId="TableauNormal">
@@ -6716,7 +8535,6 @@
       <w:rFonts w:asciiTheme="minorHAnsi" w:hAnsiTheme="minorHAnsi"/>
       <w:b/>
       <w:bCs/>
-      <w:sz w:val="22"/>
     </w:rPr>
   </w:style>
   <w:style w:type="paragraph" w:styleId="TM3">
@@ -7242,9 +9060,12 @@
 </file>
 
 <file path=customXml/item1.xml><?xml version="1.0" encoding="utf-8"?>
-<p:properties xmlns:p="http://schemas.microsoft.com/office/2006/metadata/properties" xmlns:xsi="http://www.w3.org/2001/XMLSchema-instance" xmlns:pc="http://schemas.microsoft.com/office/infopath/2007/PartnerControls">
-  <documentManagement/>
-</p:properties>
+<?mso-contentType ?>
+<FormTemplates xmlns="http://schemas.microsoft.com/sharepoint/v3/contenttype/forms">
+  <Display>DocumentLibraryForm</Display>
+  <Edit>DocumentLibraryForm</Edit>
+  <New>DocumentLibraryForm</New>
+</FormTemplates>
 </file>
 
 <file path=customXml/item2.xml><?xml version="1.0" encoding="utf-8"?>
@@ -7394,12 +9215,9 @@
 </file>
 
 <file path=customXml/item3.xml><?xml version="1.0" encoding="utf-8"?>
-<?mso-contentType ?>
-<FormTemplates xmlns="http://schemas.microsoft.com/sharepoint/v3/contenttype/forms">
-  <Display>DocumentLibraryForm</Display>
-  <Edit>DocumentLibraryForm</Edit>
-  <New>DocumentLibraryForm</New>
-</FormTemplates>
+<p:properties xmlns:p="http://schemas.microsoft.com/office/2006/metadata/properties" xmlns:xsi="http://www.w3.org/2001/XMLSchema-instance" xmlns:pc="http://schemas.microsoft.com/office/infopath/2007/PartnerControls">
+  <documentManagement/>
+</p:properties>
 </file>
 
 <file path=customXml/item4.xml><?xml version="1.0" encoding="utf-8"?>
@@ -7407,10 +9225,9 @@
 </file>
 
 <file path=customXml/itemProps1.xml><?xml version="1.0" encoding="utf-8"?>
-<ds:datastoreItem xmlns:ds="http://schemas.openxmlformats.org/officeDocument/2006/customXml" ds:itemID="{B57E2553-CF91-449E-8DBE-34D3373E18CF}">
+<ds:datastoreItem xmlns:ds="http://schemas.openxmlformats.org/officeDocument/2006/customXml" ds:itemID="{BF5D5097-31C4-4D21-B1FB-C69E7672D363}">
   <ds:schemaRefs>
-    <ds:schemaRef ds:uri="http://schemas.microsoft.com/office/2006/metadata/properties"/>
-    <ds:schemaRef ds:uri="http://schemas.microsoft.com/office/infopath/2007/PartnerControls"/>
+    <ds:schemaRef ds:uri="http://schemas.microsoft.com/sharepoint/v3/contenttype/forms"/>
   </ds:schemaRefs>
 </ds:datastoreItem>
 </file>
@@ -7434,15 +9251,16 @@
 </file>
 
 <file path=customXml/itemProps3.xml><?xml version="1.0" encoding="utf-8"?>
-<ds:datastoreItem xmlns:ds="http://schemas.openxmlformats.org/officeDocument/2006/customXml" ds:itemID="{BF5D5097-31C4-4D21-B1FB-C69E7672D363}">
+<ds:datastoreItem xmlns:ds="http://schemas.openxmlformats.org/officeDocument/2006/customXml" ds:itemID="{B57E2553-CF91-449E-8DBE-34D3373E18CF}">
   <ds:schemaRefs>
-    <ds:schemaRef ds:uri="http://schemas.microsoft.com/sharepoint/v3/contenttype/forms"/>
+    <ds:schemaRef ds:uri="http://schemas.microsoft.com/office/2006/metadata/properties"/>
+    <ds:schemaRef ds:uri="http://schemas.microsoft.com/office/infopath/2007/PartnerControls"/>
   </ds:schemaRefs>
 </ds:datastoreItem>
 </file>
 
 <file path=customXml/itemProps4.xml><?xml version="1.0" encoding="utf-8"?>
-<ds:datastoreItem xmlns:ds="http://schemas.openxmlformats.org/officeDocument/2006/customXml" ds:itemID="{1F364011-D1D4-4E0F-BC34-80E19D7682EF}">
+<ds:datastoreItem xmlns:ds="http://schemas.openxmlformats.org/officeDocument/2006/customXml" ds:itemID="{D1886C72-A8A1-48B7-84AE-C3D88BF2EB91}">
   <ds:schemaRefs>
     <ds:schemaRef ds:uri="http://schemas.openxmlformats.org/officeDocument/2006/bibliography"/>
   </ds:schemaRefs>

</xml_diff>

<commit_message>
Disable console and add how to use
</commit_message>
<xml_diff>
--- a/docs/MARTTOM-RAPPORT-DE-PROJET.docx
+++ b/docs/MARTTOM-RAPPORT-DE-PROJET.docx
@@ -96,15 +96,15 @@
         <mc:AlternateContent>
           <mc:Choice Requires="wps">
             <w:drawing>
-              <wp:anchor distT="45720" distB="45720" distL="114300" distR="114300" simplePos="0" relativeHeight="251699200" behindDoc="0" locked="0" layoutInCell="1" allowOverlap="1" wp14:anchorId="04D3C4FF" wp14:editId="4B391BF0">
+              <wp:anchor distT="45720" distB="45720" distL="114300" distR="114300" simplePos="0" relativeHeight="251699200" behindDoc="0" locked="0" layoutInCell="1" allowOverlap="1" wp14:anchorId="04D3C4FF" wp14:editId="4FB31FC9">
                 <wp:simplePos x="0" y="0"/>
                 <wp:positionH relativeFrom="margin">
                   <wp:align>center</wp:align>
                 </wp:positionH>
                 <wp:positionV relativeFrom="paragraph">
-                  <wp:posOffset>2039620</wp:posOffset>
+                  <wp:posOffset>2040255</wp:posOffset>
                 </wp:positionV>
-                <wp:extent cx="2360930" cy="838200"/>
+                <wp:extent cx="2360930" cy="996950"/>
                 <wp:effectExtent l="0" t="0" r="9525" b="0"/>
                 <wp:wrapSquare wrapText="bothSides"/>
                 <wp:docPr id="217" name="Zone de texte 2"/>
@@ -120,7 +120,7 @@
                       <wps:spPr bwMode="auto">
                         <a:xfrm>
                           <a:off x="0" y="0"/>
-                          <a:ext cx="2360930" cy="838200"/>
+                          <a:ext cx="2360930" cy="996950"/>
                         </a:xfrm>
                         <a:prstGeom prst="rect">
                           <a:avLst/>
@@ -220,7 +220,7 @@
                               <w:rPr>
                                 <w:noProof/>
                               </w:rPr>
-                              <w:t>17.12.2019</w:t>
+                              <w:t>08.01.2020</w:t>
                             </w:r>
                             <w:r>
                               <w:rPr>
@@ -253,7 +253,7 @@
                 <v:stroke joinstyle="miter"/>
                 <v:path gradientshapeok="t" o:connecttype="rect"/>
               </v:shapetype>
-              <v:shape id="Zone de texte 2" o:spid="_x0000_s1026" type="#_x0000_t202" style="position:absolute;left:0;text-align:left;margin-left:0;margin-top:160.6pt;width:185.9pt;height:66pt;z-index:251699200;visibility:visible;mso-wrap-style:square;mso-width-percent:400;mso-height-percent:0;mso-wrap-distance-left:9pt;mso-wrap-distance-top:3.6pt;mso-wrap-distance-right:9pt;mso-wrap-distance-bottom:3.6pt;mso-position-horizontal:center;mso-position-horizontal-relative:margin;mso-position-vertical:absolute;mso-position-vertical-relative:text;mso-width-percent:400;mso-height-percent:0;mso-width-relative:margin;mso-height-relative:margin;v-text-anchor:top" o:gfxdata="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" stroked="f">
+              <v:shape id="Zone de texte 2" o:spid="_x0000_s1026" type="#_x0000_t202" style="position:absolute;left:0;text-align:left;margin-left:0;margin-top:160.65pt;width:185.9pt;height:78.5pt;z-index:251699200;visibility:visible;mso-wrap-style:square;mso-width-percent:400;mso-height-percent:0;mso-wrap-distance-left:9pt;mso-wrap-distance-top:3.6pt;mso-wrap-distance-right:9pt;mso-wrap-distance-bottom:3.6pt;mso-position-horizontal:center;mso-position-horizontal-relative:margin;mso-position-vertical:absolute;mso-position-vertical-relative:text;mso-width-percent:400;mso-height-percent:0;mso-width-relative:margin;mso-height-relative:margin;v-text-anchor:top" o:gfxdata="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" stroked="f">
                 <v:textbox>
                   <w:txbxContent>
                     <w:p>
@@ -339,7 +339,7 @@
                         <w:rPr>
                           <w:noProof/>
                         </w:rPr>
-                        <w:t>17.12.2019</w:t>
+                        <w:t>08.01.2020</w:t>
                       </w:r>
                       <w:r>
                         <w:rPr>
@@ -1100,21 +1100,7 @@
                 <w:rStyle w:val="Lienhypertexte"/>
                 <w:noProof/>
               </w:rPr>
-              <w:t xml:space="preserve">Création des </w:t>
-            </w:r>
-            <w:r>
-              <w:rPr>
-                <w:rStyle w:val="Lienhypertexte"/>
-                <w:noProof/>
-              </w:rPr>
-              <w:t>r</w:t>
-            </w:r>
-            <w:r>
-              <w:rPr>
-                <w:rStyle w:val="Lienhypertexte"/>
-                <w:noProof/>
-              </w:rPr>
-              <w:t>aquettes</w:t>
+              <w:t>Création des raquettes</w:t>
             </w:r>
             <w:r>
               <w:rPr>
@@ -2922,43 +2908,158 @@
         <w:rPr>
           <w:lang w:eastAsia="fr-FR"/>
         </w:rPr>
-        <w:t>de la</w:t>
+        <w:t>de la jauge durant la partie</w:t>
       </w:r>
-      <w:bookmarkStart w:id="12" w:name="_GoBack"/>
+    </w:p>
+    <w:p>
+      <w:pPr>
+        <w:rPr>
+          <w:lang w:eastAsia="fr-FR"/>
+        </w:rPr>
+      </w:pPr>
+    </w:p>
+    <w:p>
+      <w:pPr>
+        <w:pStyle w:val="Titre2"/>
+      </w:pPr>
+      <w:bookmarkStart w:id="12" w:name="_Toc27470425"/>
+      <w:r>
+        <w:t>Tâche annexe</w:t>
+      </w:r>
       <w:bookmarkEnd w:id="12"/>
+    </w:p>
+    <w:p>
+      <w:pPr>
+        <w:pStyle w:val="Titre3"/>
+      </w:pPr>
+      <w:bookmarkStart w:id="13" w:name="_Toc27470426"/>
+      <w:r>
+        <w:t>Création d’un installeur</w:t>
+      </w:r>
+      <w:bookmarkEnd w:id="13"/>
+    </w:p>
+    <w:p>
+      <w:pPr>
+        <w:pStyle w:val="Paragraphedeliste"/>
+        <w:numPr>
+          <w:ilvl w:val="0"/>
+          <w:numId w:val="44"/>
+        </w:numPr>
+        <w:rPr>
+          <w:lang w:eastAsia="fr-FR"/>
+        </w:rPr>
+      </w:pPr>
       <w:r>
         <w:rPr>
           <w:lang w:eastAsia="fr-FR"/>
         </w:rPr>
-        <w:t xml:space="preserve"> jauge durant la partie</w:t>
+        <w:t>Ajouter des instructions au compilateur</w:t>
       </w:r>
     </w:p>
     <w:p>
       <w:pPr>
+        <w:pStyle w:val="Paragraphedeliste"/>
+        <w:numPr>
+          <w:ilvl w:val="1"/>
+          <w:numId w:val="44"/>
+        </w:numPr>
         <w:rPr>
           <w:lang w:eastAsia="fr-FR"/>
         </w:rPr>
       </w:pPr>
+      <w:r>
+        <w:rPr>
+          <w:lang w:eastAsia="fr-FR"/>
+        </w:rPr>
+        <w:t xml:space="preserve">Blocage de la console </w:t>
+      </w:r>
     </w:p>
     <w:p>
       <w:pPr>
-        <w:pStyle w:val="Titre2"/>
-      </w:pPr>
-      <w:bookmarkStart w:id="13" w:name="_Toc27470425"/>
+        <w:pStyle w:val="Paragraphedeliste"/>
+        <w:numPr>
+          <w:ilvl w:val="1"/>
+          <w:numId w:val="44"/>
+        </w:numPr>
+        <w:rPr>
+          <w:lang w:eastAsia="fr-FR"/>
+        </w:rPr>
+      </w:pPr>
       <w:r>
-        <w:t>Tâche annexe</w:t>
+        <w:rPr>
+          <w:lang w:eastAsia="fr-FR"/>
+        </w:rPr>
+        <w:t xml:space="preserve">Capture des </w:t>
       </w:r>
-      <w:bookmarkEnd w:id="13"/>
+      <w:r>
+        <w:rPr>
+          <w:rStyle w:val="e24kjd"/>
+        </w:rPr>
+        <w:t>b</w:t>
+      </w:r>
+      <w:r>
+        <w:rPr>
+          <w:rStyle w:val="e24kjd"/>
+        </w:rPr>
+        <w:t>ibliothèque</w:t>
+      </w:r>
+      <w:r>
+        <w:rPr>
+          <w:rStyle w:val="e24kjd"/>
+        </w:rPr>
+        <w:t>s</w:t>
+      </w:r>
+      <w:r>
+        <w:rPr>
+          <w:rStyle w:val="e24kjd"/>
+        </w:rPr>
+        <w:t xml:space="preserve"> de liens dynamiques</w:t>
+      </w:r>
+      <w:r>
+        <w:rPr>
+          <w:lang w:eastAsia="fr-FR"/>
+        </w:rPr>
+        <w:t xml:space="preserve"> (dll) nécessaire</w:t>
+      </w:r>
     </w:p>
     <w:p>
       <w:pPr>
-        <w:pStyle w:val="Titre3"/>
-      </w:pPr>
-      <w:bookmarkStart w:id="14" w:name="_Toc27470426"/>
+        <w:pStyle w:val="Paragraphedeliste"/>
+        <w:numPr>
+          <w:ilvl w:val="0"/>
+          <w:numId w:val="44"/>
+        </w:numPr>
+        <w:rPr>
+          <w:lang w:eastAsia="fr-FR"/>
+        </w:rPr>
+      </w:pPr>
       <w:r>
-        <w:t>Création d’un installeur</w:t>
+        <w:rPr>
+          <w:lang w:eastAsia="fr-FR"/>
+        </w:rPr>
+        <w:t xml:space="preserve">Compiler </w:t>
       </w:r>
+    </w:p>
+    <w:p>
+      <w:pPr>
+        <w:pStyle w:val="Paragraphedeliste"/>
+        <w:numPr>
+          <w:ilvl w:val="0"/>
+          <w:numId w:val="44"/>
+        </w:numPr>
+        <w:rPr>
+          <w:lang w:eastAsia="fr-FR"/>
+        </w:rPr>
+      </w:pPr>
+      <w:bookmarkStart w:id="14" w:name="_GoBack"/>
       <w:bookmarkEnd w:id="14"/>
+    </w:p>
+    <w:p>
+      <w:pPr>
+        <w:rPr>
+          <w:lang w:eastAsia="fr-FR"/>
+        </w:rPr>
+      </w:pPr>
     </w:p>
     <w:p>
       <w:pPr>
@@ -3033,6 +3134,7 @@
       </w:pPr>
       <w:bookmarkStart w:id="19" w:name="_Toc27470431"/>
       <w:r>
+        <w:lastRenderedPageBreak/>
         <w:t>Amélioration possible</w:t>
       </w:r>
       <w:bookmarkEnd w:id="19"/>
@@ -3084,7 +3186,6 @@
       </w:pPr>
       <w:bookmarkStart w:id="22" w:name="_Toc27470434"/>
       <w:r>
-        <w:lastRenderedPageBreak/>
         <w:t>Glossaire</w:t>
       </w:r>
       <w:bookmarkEnd w:id="22"/>
@@ -7239,6 +7340,119 @@
     </w:lvl>
   </w:abstractNum>
   <w:abstractNum w:abstractNumId="35" w15:restartNumberingAfterBreak="0">
+    <w:nsid w:val="7B577CF2"/>
+    <w:multiLevelType w:val="hybridMultilevel"/>
+    <w:tmpl w:val="51266D82"/>
+    <w:lvl w:ilvl="0" w:tplc="100C0001">
+      <w:start w:val="1"/>
+      <w:numFmt w:val="bullet"/>
+      <w:lvlText w:val=""/>
+      <w:lvlJc w:val="left"/>
+      <w:pPr>
+        <w:ind w:left="720" w:hanging="360"/>
+      </w:pPr>
+      <w:rPr>
+        <w:rFonts w:ascii="Symbol" w:hAnsi="Symbol" w:hint="default"/>
+      </w:rPr>
+    </w:lvl>
+    <w:lvl w:ilvl="1" w:tplc="100C0003">
+      <w:start w:val="1"/>
+      <w:numFmt w:val="bullet"/>
+      <w:lvlText w:val="o"/>
+      <w:lvlJc w:val="left"/>
+      <w:pPr>
+        <w:ind w:left="1440" w:hanging="360"/>
+      </w:pPr>
+      <w:rPr>
+        <w:rFonts w:ascii="Courier New" w:hAnsi="Courier New" w:cs="Courier New" w:hint="default"/>
+      </w:rPr>
+    </w:lvl>
+    <w:lvl w:ilvl="2" w:tplc="100C0005" w:tentative="1">
+      <w:start w:val="1"/>
+      <w:numFmt w:val="bullet"/>
+      <w:lvlText w:val=""/>
+      <w:lvlJc w:val="left"/>
+      <w:pPr>
+        <w:ind w:left="2160" w:hanging="360"/>
+      </w:pPr>
+      <w:rPr>
+        <w:rFonts w:ascii="Wingdings" w:hAnsi="Wingdings" w:hint="default"/>
+      </w:rPr>
+    </w:lvl>
+    <w:lvl w:ilvl="3" w:tplc="100C0001" w:tentative="1">
+      <w:start w:val="1"/>
+      <w:numFmt w:val="bullet"/>
+      <w:lvlText w:val=""/>
+      <w:lvlJc w:val="left"/>
+      <w:pPr>
+        <w:ind w:left="2880" w:hanging="360"/>
+      </w:pPr>
+      <w:rPr>
+        <w:rFonts w:ascii="Symbol" w:hAnsi="Symbol" w:hint="default"/>
+      </w:rPr>
+    </w:lvl>
+    <w:lvl w:ilvl="4" w:tplc="100C0003" w:tentative="1">
+      <w:start w:val="1"/>
+      <w:numFmt w:val="bullet"/>
+      <w:lvlText w:val="o"/>
+      <w:lvlJc w:val="left"/>
+      <w:pPr>
+        <w:ind w:left="3600" w:hanging="360"/>
+      </w:pPr>
+      <w:rPr>
+        <w:rFonts w:ascii="Courier New" w:hAnsi="Courier New" w:cs="Courier New" w:hint="default"/>
+      </w:rPr>
+    </w:lvl>
+    <w:lvl w:ilvl="5" w:tplc="100C0005" w:tentative="1">
+      <w:start w:val="1"/>
+      <w:numFmt w:val="bullet"/>
+      <w:lvlText w:val=""/>
+      <w:lvlJc w:val="left"/>
+      <w:pPr>
+        <w:ind w:left="4320" w:hanging="360"/>
+      </w:pPr>
+      <w:rPr>
+        <w:rFonts w:ascii="Wingdings" w:hAnsi="Wingdings" w:hint="default"/>
+      </w:rPr>
+    </w:lvl>
+    <w:lvl w:ilvl="6" w:tplc="100C0001" w:tentative="1">
+      <w:start w:val="1"/>
+      <w:numFmt w:val="bullet"/>
+      <w:lvlText w:val=""/>
+      <w:lvlJc w:val="left"/>
+      <w:pPr>
+        <w:ind w:left="5040" w:hanging="360"/>
+      </w:pPr>
+      <w:rPr>
+        <w:rFonts w:ascii="Symbol" w:hAnsi="Symbol" w:hint="default"/>
+      </w:rPr>
+    </w:lvl>
+    <w:lvl w:ilvl="7" w:tplc="100C0003" w:tentative="1">
+      <w:start w:val="1"/>
+      <w:numFmt w:val="bullet"/>
+      <w:lvlText w:val="o"/>
+      <w:lvlJc w:val="left"/>
+      <w:pPr>
+        <w:ind w:left="5760" w:hanging="360"/>
+      </w:pPr>
+      <w:rPr>
+        <w:rFonts w:ascii="Courier New" w:hAnsi="Courier New" w:cs="Courier New" w:hint="default"/>
+      </w:rPr>
+    </w:lvl>
+    <w:lvl w:ilvl="8" w:tplc="100C0005" w:tentative="1">
+      <w:start w:val="1"/>
+      <w:numFmt w:val="bullet"/>
+      <w:lvlText w:val=""/>
+      <w:lvlJc w:val="left"/>
+      <w:pPr>
+        <w:ind w:left="6480" w:hanging="360"/>
+      </w:pPr>
+      <w:rPr>
+        <w:rFonts w:ascii="Wingdings" w:hAnsi="Wingdings" w:hint="default"/>
+      </w:rPr>
+    </w:lvl>
+  </w:abstractNum>
+  <w:abstractNum w:abstractNumId="36" w15:restartNumberingAfterBreak="0">
     <w:nsid w:val="7D2267DD"/>
     <w:multiLevelType w:val="hybridMultilevel"/>
     <w:tmpl w:val="F48C6416"/>
@@ -7372,6 +7586,119 @@
           <w:tab w:val="num" w:pos="6480"/>
         </w:tabs>
         <w:ind w:left="6480" w:hanging="360"/>
+      </w:pPr>
+      <w:rPr>
+        <w:rFonts w:ascii="Wingdings" w:hAnsi="Wingdings" w:hint="default"/>
+      </w:rPr>
+    </w:lvl>
+  </w:abstractNum>
+  <w:abstractNum w:abstractNumId="37" w15:restartNumberingAfterBreak="0">
+    <w:nsid w:val="7D2A161C"/>
+    <w:multiLevelType w:val="hybridMultilevel"/>
+    <w:tmpl w:val="B1C0B8C8"/>
+    <w:lvl w:ilvl="0" w:tplc="100C0001">
+      <w:start w:val="1"/>
+      <w:numFmt w:val="bullet"/>
+      <w:lvlText w:val=""/>
+      <w:lvlJc w:val="left"/>
+      <w:pPr>
+        <w:ind w:left="1069" w:hanging="360"/>
+      </w:pPr>
+      <w:rPr>
+        <w:rFonts w:ascii="Symbol" w:hAnsi="Symbol" w:hint="default"/>
+      </w:rPr>
+    </w:lvl>
+    <w:lvl w:ilvl="1" w:tplc="100C0003" w:tentative="1">
+      <w:start w:val="1"/>
+      <w:numFmt w:val="bullet"/>
+      <w:lvlText w:val="o"/>
+      <w:lvlJc w:val="left"/>
+      <w:pPr>
+        <w:ind w:left="1789" w:hanging="360"/>
+      </w:pPr>
+      <w:rPr>
+        <w:rFonts w:ascii="Courier New" w:hAnsi="Courier New" w:cs="Courier New" w:hint="default"/>
+      </w:rPr>
+    </w:lvl>
+    <w:lvl w:ilvl="2" w:tplc="100C0005" w:tentative="1">
+      <w:start w:val="1"/>
+      <w:numFmt w:val="bullet"/>
+      <w:lvlText w:val=""/>
+      <w:lvlJc w:val="left"/>
+      <w:pPr>
+        <w:ind w:left="2509" w:hanging="360"/>
+      </w:pPr>
+      <w:rPr>
+        <w:rFonts w:ascii="Wingdings" w:hAnsi="Wingdings" w:hint="default"/>
+      </w:rPr>
+    </w:lvl>
+    <w:lvl w:ilvl="3" w:tplc="100C0001" w:tentative="1">
+      <w:start w:val="1"/>
+      <w:numFmt w:val="bullet"/>
+      <w:lvlText w:val=""/>
+      <w:lvlJc w:val="left"/>
+      <w:pPr>
+        <w:ind w:left="3229" w:hanging="360"/>
+      </w:pPr>
+      <w:rPr>
+        <w:rFonts w:ascii="Symbol" w:hAnsi="Symbol" w:hint="default"/>
+      </w:rPr>
+    </w:lvl>
+    <w:lvl w:ilvl="4" w:tplc="100C0003" w:tentative="1">
+      <w:start w:val="1"/>
+      <w:numFmt w:val="bullet"/>
+      <w:lvlText w:val="o"/>
+      <w:lvlJc w:val="left"/>
+      <w:pPr>
+        <w:ind w:left="3949" w:hanging="360"/>
+      </w:pPr>
+      <w:rPr>
+        <w:rFonts w:ascii="Courier New" w:hAnsi="Courier New" w:cs="Courier New" w:hint="default"/>
+      </w:rPr>
+    </w:lvl>
+    <w:lvl w:ilvl="5" w:tplc="100C0005" w:tentative="1">
+      <w:start w:val="1"/>
+      <w:numFmt w:val="bullet"/>
+      <w:lvlText w:val=""/>
+      <w:lvlJc w:val="left"/>
+      <w:pPr>
+        <w:ind w:left="4669" w:hanging="360"/>
+      </w:pPr>
+      <w:rPr>
+        <w:rFonts w:ascii="Wingdings" w:hAnsi="Wingdings" w:hint="default"/>
+      </w:rPr>
+    </w:lvl>
+    <w:lvl w:ilvl="6" w:tplc="100C0001" w:tentative="1">
+      <w:start w:val="1"/>
+      <w:numFmt w:val="bullet"/>
+      <w:lvlText w:val=""/>
+      <w:lvlJc w:val="left"/>
+      <w:pPr>
+        <w:ind w:left="5389" w:hanging="360"/>
+      </w:pPr>
+      <w:rPr>
+        <w:rFonts w:ascii="Symbol" w:hAnsi="Symbol" w:hint="default"/>
+      </w:rPr>
+    </w:lvl>
+    <w:lvl w:ilvl="7" w:tplc="100C0003" w:tentative="1">
+      <w:start w:val="1"/>
+      <w:numFmt w:val="bullet"/>
+      <w:lvlText w:val="o"/>
+      <w:lvlJc w:val="left"/>
+      <w:pPr>
+        <w:ind w:left="6109" w:hanging="360"/>
+      </w:pPr>
+      <w:rPr>
+        <w:rFonts w:ascii="Courier New" w:hAnsi="Courier New" w:cs="Courier New" w:hint="default"/>
+      </w:rPr>
+    </w:lvl>
+    <w:lvl w:ilvl="8" w:tplc="100C0005" w:tentative="1">
+      <w:start w:val="1"/>
+      <w:numFmt w:val="bullet"/>
+      <w:lvlText w:val=""/>
+      <w:lvlJc w:val="left"/>
+      <w:pPr>
+        <w:ind w:left="6829" w:hanging="360"/>
       </w:pPr>
       <w:rPr>
         <w:rFonts w:ascii="Wingdings" w:hAnsi="Wingdings" w:hint="default"/>
@@ -7577,7 +7904,7 @@
     <w:abstractNumId w:val="17"/>
   </w:num>
   <w:num w:numId="31">
-    <w:abstractNumId w:val="35"/>
+    <w:abstractNumId w:val="36"/>
   </w:num>
   <w:num w:numId="32">
     <w:abstractNumId w:val="30"/>
@@ -7611,6 +7938,12 @@
   </w:num>
   <w:num w:numId="42">
     <w:abstractNumId w:val="3"/>
+  </w:num>
+  <w:num w:numId="43">
+    <w:abstractNumId w:val="37"/>
+  </w:num>
+  <w:num w:numId="44">
+    <w:abstractNumId w:val="35"/>
   </w:num>
 </w:numbering>
 </file>
@@ -8224,6 +8557,7 @@
   <w:style w:type="character" w:default="1" w:styleId="Policepardfaut">
     <w:name w:val="Default Paragraph Font"/>
     <w:uiPriority w:val="1"/>
+    <w:semiHidden/>
     <w:unhideWhenUsed/>
   </w:style>
   <w:style w:type="table" w:default="1" w:styleId="TableauNormal">
@@ -8771,6 +9105,11 @@
       <w:szCs w:val="18"/>
     </w:rPr>
   </w:style>
+  <w:style w:type="character" w:customStyle="1" w:styleId="e24kjd">
+    <w:name w:val="e24kjd"/>
+    <w:basedOn w:val="Policepardfaut"/>
+    <w:rsid w:val="0056089A"/>
+  </w:style>
 </w:styles>
 </file>
 
@@ -9060,15 +9399,6 @@
 </file>
 
 <file path=customXml/item1.xml><?xml version="1.0" encoding="utf-8"?>
-<?mso-contentType ?>
-<FormTemplates xmlns="http://schemas.microsoft.com/sharepoint/v3/contenttype/forms">
-  <Display>DocumentLibraryForm</Display>
-  <Edit>DocumentLibraryForm</Edit>
-  <New>DocumentLibraryForm</New>
-</FormTemplates>
-</file>
-
-<file path=customXml/item2.xml><?xml version="1.0" encoding="utf-8"?>
 <ct:contentTypeSchema xmlns:ct="http://schemas.microsoft.com/office/2006/metadata/contentType" xmlns:ma="http://schemas.microsoft.com/office/2006/metadata/properties/metaAttributes" ct:_="" ma:_="" ma:contentTypeName="Document" ma:contentTypeID="0x01010041B9B54332024A429708645244202D9F" ma:contentTypeVersion="4" ma:contentTypeDescription="Crée un document." ma:contentTypeScope="" ma:versionID="6844667016be364cd3ee7ee4765cbd22">
   <xsd:schema xmlns:xsd="http://www.w3.org/2001/XMLSchema" xmlns:xs="http://www.w3.org/2001/XMLSchema" xmlns:p="http://schemas.microsoft.com/office/2006/metadata/properties" xmlns:ns2="182394c2-6a3a-4ef0-a482-db59ef7677f8" targetNamespace="http://schemas.microsoft.com/office/2006/metadata/properties" ma:root="true" ma:fieldsID="9f201b8df556f065b4ce683121daeb2c" ns2:_="">
     <xsd:import namespace="182394c2-6a3a-4ef0-a482-db59ef7677f8"/>
@@ -9214,6 +9544,15 @@
 </ct:contentTypeSchema>
 </file>
 
+<file path=customXml/item2.xml><?xml version="1.0" encoding="utf-8"?>
+<?mso-contentType ?>
+<FormTemplates xmlns="http://schemas.microsoft.com/sharepoint/v3/contenttype/forms">
+  <Display>DocumentLibraryForm</Display>
+  <Edit>DocumentLibraryForm</Edit>
+  <New>DocumentLibraryForm</New>
+</FormTemplates>
+</file>
+
 <file path=customXml/item3.xml><?xml version="1.0" encoding="utf-8"?>
 <p:properties xmlns:p="http://schemas.microsoft.com/office/2006/metadata/properties" xmlns:xsi="http://www.w3.org/2001/XMLSchema-instance" xmlns:pc="http://schemas.microsoft.com/office/infopath/2007/PartnerControls">
   <documentManagement/>
@@ -9225,14 +9564,6 @@
 </file>
 
 <file path=customXml/itemProps1.xml><?xml version="1.0" encoding="utf-8"?>
-<ds:datastoreItem xmlns:ds="http://schemas.openxmlformats.org/officeDocument/2006/customXml" ds:itemID="{BF5D5097-31C4-4D21-B1FB-C69E7672D363}">
-  <ds:schemaRefs>
-    <ds:schemaRef ds:uri="http://schemas.microsoft.com/sharepoint/v3/contenttype/forms"/>
-  </ds:schemaRefs>
-</ds:datastoreItem>
-</file>
-
-<file path=customXml/itemProps2.xml><?xml version="1.0" encoding="utf-8"?>
 <ds:datastoreItem xmlns:ds="http://schemas.openxmlformats.org/officeDocument/2006/customXml" ds:itemID="{ADD63868-E227-41A0-8D8F-57ACF324F678}">
   <ds:schemaRefs>
     <ds:schemaRef ds:uri="http://schemas.microsoft.com/office/2006/metadata/contentType"/>
@@ -9250,6 +9581,14 @@
 </ds:datastoreItem>
 </file>
 
+<file path=customXml/itemProps2.xml><?xml version="1.0" encoding="utf-8"?>
+<ds:datastoreItem xmlns:ds="http://schemas.openxmlformats.org/officeDocument/2006/customXml" ds:itemID="{BF5D5097-31C4-4D21-B1FB-C69E7672D363}">
+  <ds:schemaRefs>
+    <ds:schemaRef ds:uri="http://schemas.microsoft.com/sharepoint/v3/contenttype/forms"/>
+  </ds:schemaRefs>
+</ds:datastoreItem>
+</file>
+
 <file path=customXml/itemProps3.xml><?xml version="1.0" encoding="utf-8"?>
 <ds:datastoreItem xmlns:ds="http://schemas.openxmlformats.org/officeDocument/2006/customXml" ds:itemID="{B57E2553-CF91-449E-8DBE-34D3373E18CF}">
   <ds:schemaRefs>
@@ -9260,7 +9599,7 @@
 </file>
 
 <file path=customXml/itemProps4.xml><?xml version="1.0" encoding="utf-8"?>
-<ds:datastoreItem xmlns:ds="http://schemas.openxmlformats.org/officeDocument/2006/customXml" ds:itemID="{D1886C72-A8A1-48B7-84AE-C3D88BF2EB91}">
+<ds:datastoreItem xmlns:ds="http://schemas.openxmlformats.org/officeDocument/2006/customXml" ds:itemID="{6EC7BF06-4883-48BF-9A6E-39DA1E730D7A}">
   <ds:schemaRefs>
     <ds:schemaRef ds:uri="http://schemas.openxmlformats.org/officeDocument/2006/bibliography"/>
   </ds:schemaRefs>

</xml_diff>